<commit_message>
Cambria Math na wszystkich liczbach w Wordzie
</commit_message>
<xml_diff>
--- a/LessonsDoc/10 - Procenty.docx
+++ b/LessonsDoc/10 - Procenty.docx
@@ -176,7 +176,15 @@
           <w:sz w:val="28"/>
           <w:szCs w:val="28"/>
         </w:rPr>
-        <w:t xml:space="preserve"> w stronę skrzynki pocztowej, oczekując listów od miłości sprzed lat. Niepewna, acz wprawna ręka wyciąga stertę papierów, wśród których przeważają prośby i groźby rodzaju „od czerwca podwyżka cen gazu o 30%”. Pocierając prawy pośladek, niewzruszony pan Janusz przegląda dalej. Jego uwagę przykuwa ulotka hipermarketu „Bułka – stać nawet Ciebie!” niosąca światu nowinę „Tylko dz</w:t>
+        <w:t xml:space="preserve"> w stronę skrzynki pocztowej, oczekując listów od miłości sprzed lat. Niepewna, acz wprawna ręka wyciąga stertę papierów, wśród których przeważają prośby i groźby rodzaju „od czerwca podwyżka cen gazu o </w:t>
+      </w:r>
+      <w:r>
+        <w:rPr>
+          <w:rFonts w:ascii="Cambria Math" w:hAnsi="Cambria Math"/>
+          <w:sz w:val="28"/>
+          <w:szCs w:val="28"/>
+        </w:rPr>
+        <w:t>30%</w:t>
       </w:r>
       <w:r>
         <w:rPr>
@@ -184,7 +192,7 @@
           <w:sz w:val="28"/>
           <w:szCs w:val="28"/>
         </w:rPr>
-        <w:t>isiaj! Parówki babuni tańsze o 6</w:t>
+        <w:t>”. Pocierając prawy pośladek, niewzruszony pan Janusz przegląda dalej. Jego uwagę przykuwa ulotka hipermarketu „Bułka – stać nawet Ciebie!” niosąca światu nowinę „Tylko dz</w:t>
       </w:r>
       <w:r>
         <w:rPr>
@@ -192,7 +200,31 @@
           <w:sz w:val="28"/>
           <w:szCs w:val="28"/>
         </w:rPr>
-        <w:t xml:space="preserve">0%”. </w:t>
+        <w:t xml:space="preserve">isiaj! Parówki babuni tańsze o </w:t>
+      </w:r>
+      <w:r>
+        <w:rPr>
+          <w:rFonts w:ascii="Cambria Math" w:hAnsi="Cambria Math"/>
+          <w:sz w:val="28"/>
+          <w:szCs w:val="28"/>
+        </w:rPr>
+        <w:t>6</w:t>
+      </w:r>
+      <w:r>
+        <w:rPr>
+          <w:rFonts w:ascii="Cambria Math" w:hAnsi="Cambria Math"/>
+          <w:sz w:val="28"/>
+          <w:szCs w:val="28"/>
+        </w:rPr>
+        <w:t>0%</w:t>
+      </w:r>
+      <w:r>
+        <w:rPr>
+          <w:rFonts w:ascii="Calibri Light" w:hAnsi="Calibri Light"/>
+          <w:sz w:val="28"/>
+          <w:szCs w:val="28"/>
+        </w:rPr>
+        <w:t xml:space="preserve">”. </w:t>
       </w:r>
       <w:r>
         <w:rPr>
@@ -388,23 +420,143 @@
           <w:sz w:val="28"/>
           <w:szCs w:val="28"/>
         </w:rPr>
-        <w:t>Woda: 4</w:t>
-      </w:r>
-      <w:r>
-        <w:rPr>
-          <w:rFonts w:ascii="Calibri Light" w:eastAsiaTheme="minorEastAsia" w:hAnsi="Calibri Light"/>
-          <w:sz w:val="28"/>
-          <w:szCs w:val="28"/>
-        </w:rPr>
-        <w:t xml:space="preserve">0%, Skóry wieprzowe: 30%, Seler: 10%, Konserwanty: </w:t>
-      </w:r>
-      <w:r>
-        <w:rPr>
-          <w:rFonts w:ascii="Calibri Light" w:eastAsiaTheme="minorEastAsia" w:hAnsi="Calibri Light"/>
-          <w:sz w:val="28"/>
-          <w:szCs w:val="28"/>
-        </w:rPr>
-        <w:t>10%, Mięso drobiowe: 4%, Skrobia ziemniaczana: 4%, Gorczyca: 1%, Polepszacze smaku: 1%”</w:t>
+        <w:t xml:space="preserve">Woda: </w:t>
+      </w:r>
+      <w:r>
+        <w:rPr>
+          <w:rFonts w:ascii="Cambria Math" w:eastAsiaTheme="minorEastAsia" w:hAnsi="Cambria Math"/>
+          <w:sz w:val="28"/>
+          <w:szCs w:val="28"/>
+        </w:rPr>
+        <w:t>4</w:t>
+      </w:r>
+      <w:r>
+        <w:rPr>
+          <w:rFonts w:ascii="Cambria Math" w:eastAsiaTheme="minorEastAsia" w:hAnsi="Cambria Math"/>
+          <w:sz w:val="28"/>
+          <w:szCs w:val="28"/>
+        </w:rPr>
+        <w:t>0%</w:t>
+      </w:r>
+      <w:r>
+        <w:rPr>
+          <w:rFonts w:ascii="Calibri Light" w:eastAsiaTheme="minorEastAsia" w:hAnsi="Calibri Light"/>
+          <w:sz w:val="28"/>
+          <w:szCs w:val="28"/>
+        </w:rPr>
+        <w:t xml:space="preserve">, Skóry wieprzowe: </w:t>
+      </w:r>
+      <w:r>
+        <w:rPr>
+          <w:rFonts w:ascii="Cambria Math" w:eastAsiaTheme="minorEastAsia" w:hAnsi="Cambria Math"/>
+          <w:sz w:val="28"/>
+          <w:szCs w:val="28"/>
+        </w:rPr>
+        <w:t>30%</w:t>
+      </w:r>
+      <w:r>
+        <w:rPr>
+          <w:rFonts w:ascii="Calibri Light" w:eastAsiaTheme="minorEastAsia" w:hAnsi="Calibri Light"/>
+          <w:sz w:val="28"/>
+          <w:szCs w:val="28"/>
+        </w:rPr>
+        <w:t xml:space="preserve">, Seler: </w:t>
+      </w:r>
+      <w:r>
+        <w:rPr>
+          <w:rFonts w:ascii="Cambria Math" w:eastAsiaTheme="minorEastAsia" w:hAnsi="Cambria Math"/>
+          <w:sz w:val="28"/>
+          <w:szCs w:val="28"/>
+        </w:rPr>
+        <w:t>10%</w:t>
+      </w:r>
+      <w:r>
+        <w:rPr>
+          <w:rFonts w:ascii="Calibri Light" w:eastAsiaTheme="minorEastAsia" w:hAnsi="Calibri Light"/>
+          <w:sz w:val="28"/>
+          <w:szCs w:val="28"/>
+        </w:rPr>
+        <w:t xml:space="preserve">, Konserwanty: </w:t>
+      </w:r>
+      <w:r>
+        <w:rPr>
+          <w:rFonts w:ascii="Cambria Math" w:eastAsiaTheme="minorEastAsia" w:hAnsi="Cambria Math"/>
+          <w:sz w:val="28"/>
+          <w:szCs w:val="28"/>
+        </w:rPr>
+        <w:t>10%</w:t>
+      </w:r>
+      <w:r>
+        <w:rPr>
+          <w:rFonts w:ascii="Calibri Light" w:eastAsiaTheme="minorEastAsia" w:hAnsi="Calibri Light"/>
+          <w:sz w:val="28"/>
+          <w:szCs w:val="28"/>
+        </w:rPr>
+        <w:t xml:space="preserve">, Mięso drobiowe: </w:t>
+      </w:r>
+      <w:r>
+        <w:rPr>
+          <w:rFonts w:ascii="Cambria Math" w:eastAsiaTheme="minorEastAsia" w:hAnsi="Cambria Math"/>
+          <w:sz w:val="28"/>
+          <w:szCs w:val="28"/>
+        </w:rPr>
+        <w:t>4%</w:t>
+      </w:r>
+      <w:r>
+        <w:rPr>
+          <w:rFonts w:ascii="Calibri Light" w:eastAsiaTheme="minorEastAsia" w:hAnsi="Calibri Light"/>
+          <w:sz w:val="28"/>
+          <w:szCs w:val="28"/>
+        </w:rPr>
+        <w:t xml:space="preserve">, Skrobia ziemniaczana: </w:t>
+      </w:r>
+      <w:r>
+        <w:rPr>
+          <w:rFonts w:ascii="Cambria Math" w:eastAsiaTheme="minorEastAsia" w:hAnsi="Cambria Math"/>
+          <w:sz w:val="28"/>
+          <w:szCs w:val="28"/>
+        </w:rPr>
+        <w:t>4%</w:t>
+      </w:r>
+      <w:r>
+        <w:rPr>
+          <w:rFonts w:ascii="Calibri Light" w:eastAsiaTheme="minorEastAsia" w:hAnsi="Calibri Light"/>
+          <w:sz w:val="28"/>
+          <w:szCs w:val="28"/>
+        </w:rPr>
+        <w:t xml:space="preserve">, Gorczyca: </w:t>
+      </w:r>
+      <w:r>
+        <w:rPr>
+          <w:rFonts w:ascii="Cambria Math" w:eastAsiaTheme="minorEastAsia" w:hAnsi="Cambria Math"/>
+          <w:sz w:val="28"/>
+          <w:szCs w:val="28"/>
+        </w:rPr>
+        <w:t>1%</w:t>
+      </w:r>
+      <w:r>
+        <w:rPr>
+          <w:rFonts w:ascii="Calibri Light" w:eastAsiaTheme="minorEastAsia" w:hAnsi="Calibri Light"/>
+          <w:sz w:val="28"/>
+          <w:szCs w:val="28"/>
+        </w:rPr>
+        <w:t xml:space="preserve">, Polepszacze smaku: </w:t>
+      </w:r>
+      <w:r>
+        <w:rPr>
+          <w:rFonts w:ascii="Cambria Math" w:eastAsiaTheme="minorEastAsia" w:hAnsi="Cambria Math"/>
+          <w:sz w:val="28"/>
+          <w:szCs w:val="28"/>
+        </w:rPr>
+        <w:t>1%</w:t>
+      </w:r>
+      <w:r>
+        <w:rPr>
+          <w:rFonts w:ascii="Calibri Light" w:eastAsiaTheme="minorEastAsia" w:hAnsi="Calibri Light"/>
+          <w:sz w:val="28"/>
+          <w:szCs w:val="28"/>
+        </w:rPr>
+        <w:t>”</w:t>
       </w:r>
       <w:r>
         <w:rPr>
@@ -465,7 +617,31 @@
           <w:sz w:val="28"/>
           <w:szCs w:val="28"/>
         </w:rPr>
-        <w:t>Z procentami spotykamy się prawie na co dzień. Właściwie są one niczym więcej niż innym sposobem na zapisanie ułamków dziesiętnych. Symbol % oznajmia, że mamy do czynienia z ułamkiem o mianowniku 100</w:t>
+        <w:t xml:space="preserve">Z procentami spotykamy się prawie na co dzień. Właściwie są one niczym więcej niż innym sposobem na zapisanie ułamków dziesiętnych. Symbol </w:t>
+      </w:r>
+      <w:r>
+        <w:rPr>
+          <w:rFonts w:ascii="Cambria Math" w:eastAsiaTheme="minorEastAsia" w:hAnsi="Cambria Math"/>
+          <w:sz w:val="28"/>
+          <w:szCs w:val="28"/>
+        </w:rPr>
+        <w:t>%</w:t>
+      </w:r>
+      <w:r>
+        <w:rPr>
+          <w:rFonts w:ascii="Calibri Light" w:eastAsiaTheme="minorEastAsia" w:hAnsi="Calibri Light"/>
+          <w:sz w:val="28"/>
+          <w:szCs w:val="28"/>
+        </w:rPr>
+        <w:t xml:space="preserve"> oznajmia, że mamy do czynienia z ułamkiem o mianowniku </w:t>
+      </w:r>
+      <w:r>
+        <w:rPr>
+          <w:rFonts w:ascii="Cambria Math" w:eastAsiaTheme="minorEastAsia" w:hAnsi="Cambria Math"/>
+          <w:sz w:val="28"/>
+          <w:szCs w:val="28"/>
+        </w:rPr>
+        <w:t>100</w:t>
       </w:r>
       <w:r>
         <w:rPr>
@@ -497,7 +673,16 @@
           <w:sz w:val="28"/>
           <w:szCs w:val="28"/>
         </w:rPr>
-        <w:t xml:space="preserve"> cent</w:t>
+        <w:t xml:space="preserve"> </w:t>
+      </w:r>
+      <w:proofErr w:type="spellStart"/>
+      <w:r>
+        <w:rPr>
+          <w:rFonts w:ascii="Calibri Light" w:eastAsiaTheme="minorEastAsia" w:hAnsi="Calibri Light"/>
+          <w:sz w:val="28"/>
+          <w:szCs w:val="28"/>
+        </w:rPr>
+        <w:t>cent</w:t>
       </w:r>
       <w:r>
         <w:rPr>
@@ -507,6 +692,7 @@
         </w:rPr>
         <w:t>um</w:t>
       </w:r>
+      <w:proofErr w:type="spellEnd"/>
       <w:r>
         <w:rPr>
           <w:rFonts w:ascii="Calibri Light" w:eastAsiaTheme="minorEastAsia" w:hAnsi="Calibri Light"/>
@@ -549,20 +735,21 @@
         </w:numPr>
         <w:spacing w:after="0"/>
         <w:rPr>
-          <w:rFonts w:ascii="Calibri Light" w:eastAsiaTheme="minorEastAsia" w:hAnsi="Calibri Light"/>
-          <w:sz w:val="28"/>
-          <w:szCs w:val="28"/>
-        </w:rPr>
-      </w:pPr>
-      <w:r>
-        <w:rPr>
-          <w:rFonts w:ascii="Calibri Light" w:eastAsiaTheme="minorEastAsia" w:hAnsi="Calibri Light"/>
-          <w:sz w:val="28"/>
-          <w:szCs w:val="28"/>
-        </w:rPr>
-        <w:t xml:space="preserve">40% = 0,40 = </w:t>
-      </w:r>
+          <w:rFonts w:ascii="Cambria Math" w:eastAsiaTheme="minorEastAsia" w:hAnsi="Cambria Math"/>
+          <w:sz w:val="28"/>
+          <w:szCs w:val="28"/>
+          <w:oMath/>
+        </w:rPr>
+      </w:pPr>
       <m:oMath>
+        <m:r>
+          <w:rPr>
+            <w:rFonts w:ascii="Cambria Math" w:eastAsiaTheme="minorEastAsia" w:hAnsi="Cambria Math"/>
+            <w:sz w:val="28"/>
+            <w:szCs w:val="28"/>
+          </w:rPr>
+          <m:t xml:space="preserve">40% = 0,40 = </m:t>
+        </m:r>
         <m:f>
           <m:fPr>
             <m:ctrlPr>
@@ -595,15 +782,15 @@
             </m:r>
           </m:den>
         </m:f>
+        <m:r>
+          <w:rPr>
+            <w:rFonts w:ascii="Cambria Math" w:eastAsiaTheme="minorEastAsia" w:hAnsi="Cambria Math"/>
+            <w:sz w:val="28"/>
+            <w:szCs w:val="28"/>
+          </w:rPr>
+          <m:t xml:space="preserve"> </m:t>
+        </m:r>
       </m:oMath>
-      <w:r>
-        <w:rPr>
-          <w:rFonts w:ascii="Calibri Light" w:eastAsiaTheme="minorEastAsia" w:hAnsi="Calibri Light"/>
-          <w:sz w:val="28"/>
-          <w:szCs w:val="28"/>
-        </w:rPr>
-        <w:t xml:space="preserve"> </w:t>
-      </w:r>
     </w:p>
     <w:p>
       <w:pPr>
@@ -614,20 +801,21 @@
         </w:numPr>
         <w:spacing w:after="0"/>
         <w:rPr>
-          <w:rFonts w:ascii="Calibri Light" w:eastAsiaTheme="minorEastAsia" w:hAnsi="Calibri Light"/>
-          <w:sz w:val="28"/>
-          <w:szCs w:val="28"/>
-        </w:rPr>
-      </w:pPr>
-      <w:r>
-        <w:rPr>
-          <w:rFonts w:ascii="Calibri Light" w:eastAsiaTheme="minorEastAsia" w:hAnsi="Calibri Light"/>
-          <w:sz w:val="28"/>
-          <w:szCs w:val="28"/>
-        </w:rPr>
-        <w:t xml:space="preserve">57% = 0,57 = </w:t>
-      </w:r>
+          <w:rFonts w:ascii="Cambria Math" w:eastAsiaTheme="minorEastAsia" w:hAnsi="Cambria Math"/>
+          <w:sz w:val="28"/>
+          <w:szCs w:val="28"/>
+          <w:oMath/>
+        </w:rPr>
+      </w:pPr>
       <m:oMath>
+        <m:r>
+          <w:rPr>
+            <w:rFonts w:ascii="Cambria Math" w:eastAsiaTheme="minorEastAsia" w:hAnsi="Cambria Math"/>
+            <w:sz w:val="28"/>
+            <w:szCs w:val="28"/>
+          </w:rPr>
+          <m:t xml:space="preserve">57% = 0,57 = </m:t>
+        </m:r>
         <m:f>
           <m:fPr>
             <m:ctrlPr>
@@ -671,19 +859,22 @@
         </w:numPr>
         <w:spacing w:after="0"/>
         <w:rPr>
-          <w:rFonts w:ascii="Calibri Light" w:eastAsiaTheme="minorEastAsia" w:hAnsi="Calibri Light"/>
-          <w:sz w:val="28"/>
-          <w:szCs w:val="28"/>
-        </w:rPr>
-      </w:pPr>
-      <w:r>
-        <w:rPr>
-          <w:rFonts w:ascii="Calibri Light" w:eastAsiaTheme="minorEastAsia" w:hAnsi="Calibri Light"/>
-          <w:sz w:val="28"/>
-          <w:szCs w:val="28"/>
-        </w:rPr>
-        <w:t>100% = 1</w:t>
-      </w:r>
+          <w:rFonts w:ascii="Cambria Math" w:eastAsiaTheme="minorEastAsia" w:hAnsi="Cambria Math"/>
+          <w:sz w:val="28"/>
+          <w:szCs w:val="28"/>
+          <w:oMath/>
+        </w:rPr>
+      </w:pPr>
+      <m:oMath>
+        <m:r>
+          <w:rPr>
+            <w:rFonts w:ascii="Cambria Math" w:eastAsiaTheme="minorEastAsia" w:hAnsi="Cambria Math"/>
+            <w:sz w:val="28"/>
+            <w:szCs w:val="28"/>
+          </w:rPr>
+          <m:t>100% = 1</m:t>
+        </m:r>
+      </m:oMath>
     </w:p>
     <w:p>
       <w:pPr>
@@ -694,20 +885,21 @@
         </w:numPr>
         <w:spacing w:after="0"/>
         <w:rPr>
-          <w:rFonts w:ascii="Calibri Light" w:eastAsiaTheme="minorEastAsia" w:hAnsi="Calibri Light"/>
-          <w:sz w:val="28"/>
-          <w:szCs w:val="28"/>
-        </w:rPr>
-      </w:pPr>
-      <w:r>
-        <w:rPr>
-          <w:rFonts w:ascii="Calibri Light" w:eastAsiaTheme="minorEastAsia" w:hAnsi="Calibri Light"/>
-          <w:sz w:val="28"/>
-          <w:szCs w:val="28"/>
-        </w:rPr>
-        <w:t xml:space="preserve">66,7% = 0,667 = </w:t>
-      </w:r>
+          <w:rFonts w:ascii="Cambria Math" w:eastAsiaTheme="minorEastAsia" w:hAnsi="Cambria Math"/>
+          <w:sz w:val="28"/>
+          <w:szCs w:val="28"/>
+          <w:oMath/>
+        </w:rPr>
+      </w:pPr>
       <m:oMath>
+        <m:r>
+          <w:rPr>
+            <w:rFonts w:ascii="Cambria Math" w:eastAsiaTheme="minorEastAsia" w:hAnsi="Cambria Math"/>
+            <w:sz w:val="28"/>
+            <w:szCs w:val="28"/>
+          </w:rPr>
+          <m:t xml:space="preserve">66,7% = 0,667 = </m:t>
+        </m:r>
         <m:f>
           <m:fPr>
             <m:ctrlPr>
@@ -789,7 +981,39 @@
           <w:sz w:val="28"/>
           <w:szCs w:val="28"/>
         </w:rPr>
-        <w:t>”. Dość łatwo sobie uzmysłowić, że 100% odpowiada pełni, jedności, a pomniejsze procenty to coraz mniejsze fragmenty całości. Gdy widzimy informację, że 40% parówki</w:t>
+        <w:t xml:space="preserve">”. Dość łatwo sobie uzmysłowić, że </w:t>
+      </w:r>
+      <w:r>
+        <w:rPr>
+          <w:rFonts w:ascii="Cambria Math" w:eastAsiaTheme="minorEastAsia" w:hAnsi="Cambria Math"/>
+          <w:sz w:val="28"/>
+          <w:szCs w:val="28"/>
+        </w:rPr>
+        <w:t>100%</w:t>
+      </w:r>
+      <w:r>
+        <w:rPr>
+          <w:rFonts w:ascii="Calibri Light" w:eastAsiaTheme="minorEastAsia" w:hAnsi="Calibri Light"/>
+          <w:sz w:val="28"/>
+          <w:szCs w:val="28"/>
+        </w:rPr>
+        <w:t xml:space="preserve"> odpowiada pełni, jedności, a pomniejsze procenty to coraz mniejsze fragmenty całości. Gdy widzimy informację, że </w:t>
+      </w:r>
+      <w:r>
+        <w:rPr>
+          <w:rFonts w:ascii="Cambria Math" w:eastAsiaTheme="minorEastAsia" w:hAnsi="Cambria Math"/>
+          <w:sz w:val="28"/>
+          <w:szCs w:val="28"/>
+        </w:rPr>
+        <w:t>40%</w:t>
+      </w:r>
+      <w:r>
+        <w:rPr>
+          <w:rFonts w:ascii="Calibri Light" w:eastAsiaTheme="minorEastAsia" w:hAnsi="Calibri Light"/>
+          <w:sz w:val="28"/>
+          <w:szCs w:val="28"/>
+        </w:rPr>
+        <w:t xml:space="preserve"> parówki</w:t>
       </w:r>
       <w:r>
         <w:rPr>
@@ -840,16 +1064,44 @@
           <w:szCs w:val="28"/>
         </w:rPr>
         <w:lastRenderedPageBreak/>
-        <w:t>Pan Janusz zahacza o alejkę z kosmetykami i higieną. Etykieta na dezodorancie „Unholy Man</w:t>
-      </w:r>
-      <w:r>
-        <w:rPr>
-          <w:rFonts w:ascii="Calibri Light" w:eastAsiaTheme="minorEastAsia" w:hAnsi="Calibri Light"/>
-          <w:sz w:val="28"/>
-          <w:szCs w:val="28"/>
-        </w:rPr>
-        <w:t xml:space="preserve"> Species</w:t>
-      </w:r>
+        <w:t>Pan Janusz zahacza o alejkę z kosmetykami i higieną. Etykieta na dezodorancie „</w:t>
+      </w:r>
+      <w:proofErr w:type="spellStart"/>
+      <w:r>
+        <w:rPr>
+          <w:rFonts w:ascii="Calibri Light" w:eastAsiaTheme="minorEastAsia" w:hAnsi="Calibri Light"/>
+          <w:sz w:val="28"/>
+          <w:szCs w:val="28"/>
+        </w:rPr>
+        <w:t>Unholy</w:t>
+      </w:r>
+      <w:proofErr w:type="spellEnd"/>
+      <w:r>
+        <w:rPr>
+          <w:rFonts w:ascii="Calibri Light" w:eastAsiaTheme="minorEastAsia" w:hAnsi="Calibri Light"/>
+          <w:sz w:val="28"/>
+          <w:szCs w:val="28"/>
+        </w:rPr>
+        <w:t xml:space="preserve"> Man</w:t>
+      </w:r>
+      <w:r>
+        <w:rPr>
+          <w:rFonts w:ascii="Calibri Light" w:eastAsiaTheme="minorEastAsia" w:hAnsi="Calibri Light"/>
+          <w:sz w:val="28"/>
+          <w:szCs w:val="28"/>
+        </w:rPr>
+        <w:t xml:space="preserve"> </w:t>
+      </w:r>
+      <w:proofErr w:type="spellStart"/>
+      <w:r>
+        <w:rPr>
+          <w:rFonts w:ascii="Calibri Light" w:eastAsiaTheme="minorEastAsia" w:hAnsi="Calibri Light"/>
+          <w:sz w:val="28"/>
+          <w:szCs w:val="28"/>
+        </w:rPr>
+        <w:t>Species</w:t>
+      </w:r>
+      <w:proofErr w:type="spellEnd"/>
       <w:r>
         <w:rPr>
           <w:rFonts w:ascii="Calibri Light" w:eastAsiaTheme="minorEastAsia" w:hAnsi="Calibri Light"/>
@@ -864,7 +1116,55 @@
           <w:sz w:val="28"/>
           <w:szCs w:val="28"/>
         </w:rPr>
-        <w:t xml:space="preserve"> głosi, że produkt jest polecany przez 90% mężczyzn. Oznacza to, że gdy wybierzemy losowych 10 mężczyzn, 9 spośród nich powinno wypowiedzieć się przychylnie na temat dezodorantu.</w:t>
+        <w:t xml:space="preserve"> głosi, że produkt jest polecany przez </w:t>
+      </w:r>
+      <w:r>
+        <w:rPr>
+          <w:rFonts w:ascii="Cambria Math" w:eastAsiaTheme="minorEastAsia" w:hAnsi="Cambria Math"/>
+          <w:sz w:val="28"/>
+          <w:szCs w:val="28"/>
+        </w:rPr>
+        <w:t>90%</w:t>
+      </w:r>
+      <w:r>
+        <w:rPr>
+          <w:rFonts w:ascii="Calibri Light" w:eastAsiaTheme="minorEastAsia" w:hAnsi="Calibri Light"/>
+          <w:sz w:val="28"/>
+          <w:szCs w:val="28"/>
+        </w:rPr>
+        <w:t xml:space="preserve"> mężczyzn. Oznacza to, że gdy wybierzemy losowych </w:t>
+      </w:r>
+      <w:r>
+        <w:rPr>
+          <w:rFonts w:ascii="Cambria Math" w:eastAsiaTheme="minorEastAsia" w:hAnsi="Cambria Math"/>
+          <w:sz w:val="28"/>
+          <w:szCs w:val="28"/>
+        </w:rPr>
+        <w:t>10</w:t>
+      </w:r>
+      <w:r>
+        <w:rPr>
+          <w:rFonts w:ascii="Calibri Light" w:eastAsiaTheme="minorEastAsia" w:hAnsi="Calibri Light"/>
+          <w:sz w:val="28"/>
+          <w:szCs w:val="28"/>
+        </w:rPr>
+        <w:t xml:space="preserve"> mężczyzn, </w:t>
+      </w:r>
+      <w:r>
+        <w:rPr>
+          <w:rFonts w:ascii="Cambria Math" w:eastAsiaTheme="minorEastAsia" w:hAnsi="Cambria Math"/>
+          <w:sz w:val="28"/>
+          <w:szCs w:val="28"/>
+        </w:rPr>
+        <w:t>9</w:t>
+      </w:r>
+      <w:r>
+        <w:rPr>
+          <w:rFonts w:ascii="Calibri Light" w:eastAsiaTheme="minorEastAsia" w:hAnsi="Calibri Light"/>
+          <w:sz w:val="28"/>
+          <w:szCs w:val="28"/>
+        </w:rPr>
+        <w:t xml:space="preserve"> spośród nich powinno wypowiedzieć się przychylnie na temat dezodorantu.</w:t>
       </w:r>
       <w:r>
         <w:rPr>
@@ -903,7 +1203,71 @@
           <w:sz w:val="28"/>
           <w:szCs w:val="28"/>
         </w:rPr>
-        <w:t>W mleku 3,2% tłuszcz stanowi 0,032 całej masy mleka. Michaś patrzy na mleko 3,2% niechętnie. Preferuje śmietankę 30%.</w:t>
+        <w:t xml:space="preserve">W mleku </w:t>
+      </w:r>
+      <w:r>
+        <w:rPr>
+          <w:rFonts w:ascii="Cambria Math" w:eastAsiaTheme="minorEastAsia" w:hAnsi="Cambria Math"/>
+          <w:sz w:val="28"/>
+          <w:szCs w:val="28"/>
+        </w:rPr>
+        <w:t>3,2%</w:t>
+      </w:r>
+      <w:r>
+        <w:rPr>
+          <w:rFonts w:ascii="Calibri Light" w:eastAsiaTheme="minorEastAsia" w:hAnsi="Calibri Light"/>
+          <w:sz w:val="28"/>
+          <w:szCs w:val="28"/>
+        </w:rPr>
+        <w:t xml:space="preserve"> tłuszcz stanowi </w:t>
+      </w:r>
+      <w:r>
+        <w:rPr>
+          <w:rFonts w:ascii="Cambria Math" w:eastAsiaTheme="minorEastAsia" w:hAnsi="Cambria Math"/>
+          <w:sz w:val="28"/>
+          <w:szCs w:val="28"/>
+        </w:rPr>
+        <w:t>0,032</w:t>
+      </w:r>
+      <w:r>
+        <w:rPr>
+          <w:rFonts w:ascii="Calibri Light" w:eastAsiaTheme="minorEastAsia" w:hAnsi="Calibri Light"/>
+          <w:sz w:val="28"/>
+          <w:szCs w:val="28"/>
+        </w:rPr>
+        <w:t xml:space="preserve"> całej masy mleka. Michaś patrzy na mleko </w:t>
+      </w:r>
+      <w:r>
+        <w:rPr>
+          <w:rFonts w:ascii="Cambria Math" w:eastAsiaTheme="minorEastAsia" w:hAnsi="Cambria Math"/>
+          <w:sz w:val="28"/>
+          <w:szCs w:val="28"/>
+        </w:rPr>
+        <w:t>3,2%</w:t>
+      </w:r>
+      <w:r>
+        <w:rPr>
+          <w:rFonts w:ascii="Calibri Light" w:eastAsiaTheme="minorEastAsia" w:hAnsi="Calibri Light"/>
+          <w:sz w:val="28"/>
+          <w:szCs w:val="28"/>
+        </w:rPr>
+        <w:t xml:space="preserve"> niechętnie. Preferuje śmietankę </w:t>
+      </w:r>
+      <w:r>
+        <w:rPr>
+          <w:rFonts w:ascii="Cambria Math" w:eastAsiaTheme="minorEastAsia" w:hAnsi="Cambria Math"/>
+          <w:sz w:val="28"/>
+          <w:szCs w:val="28"/>
+        </w:rPr>
+        <w:t>30%</w:t>
+      </w:r>
+      <w:r>
+        <w:rPr>
+          <w:rFonts w:ascii="Calibri Light" w:eastAsiaTheme="minorEastAsia" w:hAnsi="Calibri Light"/>
+          <w:sz w:val="28"/>
+          <w:szCs w:val="28"/>
+        </w:rPr>
+        <w:t>.</w:t>
       </w:r>
     </w:p>
     <w:p>
@@ -926,7 +1290,41 @@
           <w:sz w:val="28"/>
           <w:szCs w:val="28"/>
         </w:rPr>
-        <w:t xml:space="preserve">Batonik „Banana Ecstasy” ma nałożony podatek VAT w wysokości 23%. Oznacza to, że gdy płacimy za kupowany batonik, </w:t>
+        <w:t xml:space="preserve">Batonik „Banana </w:t>
+      </w:r>
+      <w:proofErr w:type="spellStart"/>
+      <w:r>
+        <w:rPr>
+          <w:rFonts w:ascii="Calibri Light" w:eastAsiaTheme="minorEastAsia" w:hAnsi="Calibri Light"/>
+          <w:sz w:val="28"/>
+          <w:szCs w:val="28"/>
+        </w:rPr>
+        <w:t>Ecstasy</w:t>
+      </w:r>
+      <w:proofErr w:type="spellEnd"/>
+      <w:r>
+        <w:rPr>
+          <w:rFonts w:ascii="Calibri Light" w:eastAsiaTheme="minorEastAsia" w:hAnsi="Calibri Light"/>
+          <w:sz w:val="28"/>
+          <w:szCs w:val="28"/>
+        </w:rPr>
+        <w:t xml:space="preserve">” ma nałożony podatek VAT w wysokości </w:t>
+      </w:r>
+      <w:r>
+        <w:rPr>
+          <w:rFonts w:ascii="Cambria Math" w:eastAsiaTheme="minorEastAsia" w:hAnsi="Cambria Math"/>
+          <w:sz w:val="28"/>
+          <w:szCs w:val="28"/>
+        </w:rPr>
+        <w:t>23%</w:t>
+      </w:r>
+      <w:r>
+        <w:rPr>
+          <w:rFonts w:ascii="Calibri Light" w:eastAsiaTheme="minorEastAsia" w:hAnsi="Calibri Light"/>
+          <w:sz w:val="28"/>
+          <w:szCs w:val="28"/>
+        </w:rPr>
+        <w:t xml:space="preserve">. Oznacza to, że gdy płacimy za kupowany batonik, </w:t>
       </w:r>
       <m:oMath>
         <m:f>
@@ -1184,7 +1582,39 @@
           <w:sz w:val="28"/>
           <w:szCs w:val="28"/>
         </w:rPr>
-        <w:t xml:space="preserve">Pytanie, które sobie zadajemy, brzmi „Ile to jest 4% z 2 kg?”. Obliczanie procentu liczby jest tym samym, co obliczanie ułamka liczby. Odpowiedź daje proste mnożenie </w:t>
+        <w:t xml:space="preserve">Pytanie, które sobie zadajemy, brzmi „Ile to jest </w:t>
+      </w:r>
+      <w:r>
+        <w:rPr>
+          <w:rFonts w:ascii="Cambria Math" w:eastAsiaTheme="minorEastAsia" w:hAnsi="Cambria Math"/>
+          <w:sz w:val="28"/>
+          <w:szCs w:val="28"/>
+        </w:rPr>
+        <w:t>4%</w:t>
+      </w:r>
+      <w:r>
+        <w:rPr>
+          <w:rFonts w:ascii="Calibri Light" w:eastAsiaTheme="minorEastAsia" w:hAnsi="Calibri Light"/>
+          <w:sz w:val="28"/>
+          <w:szCs w:val="28"/>
+        </w:rPr>
+        <w:t xml:space="preserve"> z </w:t>
+      </w:r>
+      <w:r>
+        <w:rPr>
+          <w:rFonts w:ascii="Cambria Math" w:eastAsiaTheme="minorEastAsia" w:hAnsi="Cambria Math"/>
+          <w:sz w:val="28"/>
+          <w:szCs w:val="28"/>
+        </w:rPr>
+        <w:t>2 kg</w:t>
+      </w:r>
+      <w:r>
+        <w:rPr>
+          <w:rFonts w:ascii="Calibri Light" w:eastAsiaTheme="minorEastAsia" w:hAnsi="Calibri Light"/>
+          <w:sz w:val="28"/>
+          <w:szCs w:val="28"/>
+        </w:rPr>
+        <w:t xml:space="preserve">?”. Obliczanie procentu liczby jest tym samym, co obliczanie ułamka liczby. Odpowiedź daje proste mnożenie </w:t>
       </w:r>
     </w:p>
     <w:p>
@@ -1449,7 +1879,23 @@
           <w:sz w:val="28"/>
           <w:szCs w:val="28"/>
         </w:rPr>
-        <w:t xml:space="preserve">Wykonując różne operacje na procentach nie zapominajmy, że symbol % ma takie samo znaczenie jak ułamek </w:t>
+        <w:t xml:space="preserve">Wykonując różne operacje na procentach nie zapominajmy, że symbol </w:t>
+      </w:r>
+      <w:r>
+        <w:rPr>
+          <w:rFonts w:ascii="Cambria Math" w:eastAsiaTheme="minorEastAsia" w:hAnsi="Cambria Math"/>
+          <w:sz w:val="28"/>
+          <w:szCs w:val="28"/>
+        </w:rPr>
+        <w:t>%</w:t>
+      </w:r>
+      <w:r>
+        <w:rPr>
+          <w:rFonts w:ascii="Calibri Light" w:eastAsiaTheme="minorEastAsia" w:hAnsi="Calibri Light"/>
+          <w:sz w:val="28"/>
+          <w:szCs w:val="28"/>
+        </w:rPr>
+        <w:t xml:space="preserve"> ma takie samo znaczenie jak ułamek </w:t>
       </w:r>
       <m:oMath>
         <m:f>
@@ -1563,7 +2009,75 @@
           <w:sz w:val="28"/>
           <w:szCs w:val="28"/>
         </w:rPr>
-        <w:t>udaje się z parówkami w torebce foliowej do eleganckiej restauracji włoskiej, by świętować dobrze dokonaną oszczędność. Zamawia spaghetti i butelkę 0,75 l wina Château de Camensac zawierającego 13% alkoholu</w:t>
+        <w:t xml:space="preserve">udaje się z parówkami w torebce foliowej do eleganckiej restauracji włoskiej, by świętować dobrze dokonaną oszczędność. Zamawia spaghetti i butelkę </w:t>
+      </w:r>
+      <w:r>
+        <w:rPr>
+          <w:rFonts w:ascii="Cambria Math" w:eastAsiaTheme="minorEastAsia" w:hAnsi="Cambria Math"/>
+          <w:sz w:val="28"/>
+          <w:szCs w:val="28"/>
+        </w:rPr>
+        <w:t>0,75 l</w:t>
+      </w:r>
+      <w:r>
+        <w:rPr>
+          <w:rFonts w:ascii="Calibri Light" w:eastAsiaTheme="minorEastAsia" w:hAnsi="Calibri Light"/>
+          <w:sz w:val="28"/>
+          <w:szCs w:val="28"/>
+        </w:rPr>
+        <w:t xml:space="preserve"> wina </w:t>
+      </w:r>
+      <w:proofErr w:type="spellStart"/>
+      <w:r>
+        <w:rPr>
+          <w:rFonts w:ascii="Calibri Light" w:eastAsiaTheme="minorEastAsia" w:hAnsi="Calibri Light"/>
+          <w:sz w:val="28"/>
+          <w:szCs w:val="28"/>
+        </w:rPr>
+        <w:t>Château</w:t>
+      </w:r>
+      <w:proofErr w:type="spellEnd"/>
+      <w:r>
+        <w:rPr>
+          <w:rFonts w:ascii="Calibri Light" w:eastAsiaTheme="minorEastAsia" w:hAnsi="Calibri Light"/>
+          <w:sz w:val="28"/>
+          <w:szCs w:val="28"/>
+        </w:rPr>
+        <w:t xml:space="preserve"> de </w:t>
+      </w:r>
+      <w:proofErr w:type="spellStart"/>
+      <w:r>
+        <w:rPr>
+          <w:rFonts w:ascii="Calibri Light" w:eastAsiaTheme="minorEastAsia" w:hAnsi="Calibri Light"/>
+          <w:sz w:val="28"/>
+          <w:szCs w:val="28"/>
+        </w:rPr>
+        <w:t>Camensac</w:t>
+      </w:r>
+      <w:proofErr w:type="spellEnd"/>
+      <w:r>
+        <w:rPr>
+          <w:rFonts w:ascii="Calibri Light" w:eastAsiaTheme="minorEastAsia" w:hAnsi="Calibri Light"/>
+          <w:sz w:val="28"/>
+          <w:szCs w:val="28"/>
+        </w:rPr>
+        <w:t xml:space="preserve"> zawierającego </w:t>
+      </w:r>
+      <w:r>
+        <w:rPr>
+          <w:rFonts w:ascii="Cambria Math" w:eastAsiaTheme="minorEastAsia" w:hAnsi="Cambria Math"/>
+          <w:sz w:val="28"/>
+          <w:szCs w:val="28"/>
+        </w:rPr>
+        <w:t>13%</w:t>
+      </w:r>
+      <w:r>
+        <w:rPr>
+          <w:rFonts w:ascii="Calibri Light" w:eastAsiaTheme="minorEastAsia" w:hAnsi="Calibri Light"/>
+          <w:sz w:val="28"/>
+          <w:szCs w:val="28"/>
+        </w:rPr>
+        <w:t xml:space="preserve"> alkoholu</w:t>
       </w:r>
       <w:r>
         <w:rPr>
@@ -1588,7 +2102,7 @@
           <w:sz w:val="28"/>
           <w:szCs w:val="28"/>
         </w:rPr>
-        <w:t xml:space="preserve"> Wypicie całej butelki zapewnia panu Januszowi niezapomniane doznania oraz 13% </w:t>
+        <w:t xml:space="preserve"> Wypicie całej butelki zapewnia panu Januszowi niezapomniane doznania oraz </w:t>
       </w:r>
       <m:oMath>
         <m:r>
@@ -1597,7 +2111,56 @@
             <w:sz w:val="28"/>
             <w:szCs w:val="28"/>
           </w:rPr>
-          <m:t>∙</m:t>
+          <m:t xml:space="preserve">13% ∙ 0,75 </m:t>
+        </m:r>
+        <m:r>
+          <m:rPr>
+            <m:sty m:val="p"/>
+          </m:rPr>
+          <w:rPr>
+            <w:rFonts w:ascii="Cambria Math" w:eastAsiaTheme="minorEastAsia" w:hAnsi="Cambria Math"/>
+            <w:sz w:val="28"/>
+            <w:szCs w:val="28"/>
+          </w:rPr>
+          <m:t>l</m:t>
+        </m:r>
+        <m:r>
+          <w:rPr>
+            <w:rFonts w:ascii="Cambria Math" w:eastAsiaTheme="minorEastAsia" w:hAnsi="Cambria Math"/>
+            <w:sz w:val="28"/>
+            <w:szCs w:val="28"/>
+          </w:rPr>
+          <m:t xml:space="preserve"> = 0,13 ∙ 0,75 </m:t>
+        </m:r>
+        <m:r>
+          <m:rPr>
+            <m:sty m:val="p"/>
+          </m:rPr>
+          <w:rPr>
+            <w:rFonts w:ascii="Cambria Math" w:eastAsiaTheme="minorEastAsia" w:hAnsi="Cambria Math"/>
+            <w:sz w:val="28"/>
+            <w:szCs w:val="28"/>
+          </w:rPr>
+          <m:t>l</m:t>
+        </m:r>
+        <m:r>
+          <w:rPr>
+            <w:rFonts w:ascii="Cambria Math" w:eastAsiaTheme="minorEastAsia" w:hAnsi="Cambria Math"/>
+            <w:sz w:val="28"/>
+            <w:szCs w:val="28"/>
+          </w:rPr>
+          <m:t xml:space="preserve"> = 0,0975 </m:t>
+        </m:r>
+        <m:r>
+          <m:rPr>
+            <m:sty m:val="p"/>
+          </m:rPr>
+          <w:rPr>
+            <w:rFonts w:ascii="Cambria Math" w:eastAsiaTheme="minorEastAsia" w:hAnsi="Cambria Math"/>
+            <w:sz w:val="28"/>
+            <w:szCs w:val="28"/>
+          </w:rPr>
+          <m:t>l</m:t>
         </m:r>
       </m:oMath>
       <w:r>
@@ -1606,7 +2169,152 @@
           <w:sz w:val="28"/>
           <w:szCs w:val="28"/>
         </w:rPr>
-        <w:t xml:space="preserve"> 0,75 l = 0,13 </w:t>
+        <w:t xml:space="preserve"> alkoholu w organizmie.</w:t>
+      </w:r>
+    </w:p>
+    <w:p>
+      <w:pPr>
+        <w:spacing w:after="0"/>
+        <w:rPr>
+          <w:rFonts w:ascii="Calibri Light" w:eastAsiaTheme="minorEastAsia" w:hAnsi="Calibri Light"/>
+          <w:sz w:val="28"/>
+          <w:szCs w:val="28"/>
+        </w:rPr>
+      </w:pPr>
+    </w:p>
+    <w:p>
+      <w:pPr>
+        <w:pStyle w:val="Akapitzlist"/>
+        <w:numPr>
+          <w:ilvl w:val="0"/>
+          <w:numId w:val="42"/>
+        </w:numPr>
+        <w:spacing w:after="0"/>
+        <w:rPr>
+          <w:rFonts w:ascii="Calibri Light" w:eastAsiaTheme="minorEastAsia" w:hAnsi="Calibri Light"/>
+          <w:sz w:val="28"/>
+          <w:szCs w:val="28"/>
+        </w:rPr>
+      </w:pPr>
+      <w:r>
+        <w:rPr>
+          <w:rFonts w:ascii="Calibri Light" w:eastAsiaTheme="minorEastAsia" w:hAnsi="Calibri Light"/>
+          <w:sz w:val="28"/>
+          <w:szCs w:val="28"/>
+        </w:rPr>
+        <w:t>Jadąc do domu na rowerze, pan Janusz spostrzega, że droga jest wyjątkowo długa, kręta i wyboista. W trosce o komfort jazdy pana Janusza</w:t>
+      </w:r>
+      <w:r>
+        <w:rPr>
+          <w:rFonts w:ascii="Calibri Light" w:eastAsiaTheme="minorEastAsia" w:hAnsi="Calibri Light"/>
+          <w:sz w:val="28"/>
+          <w:szCs w:val="28"/>
+        </w:rPr>
+        <w:t>,</w:t>
+      </w:r>
+      <w:r>
+        <w:rPr>
+          <w:rFonts w:ascii="Calibri Light" w:eastAsiaTheme="minorEastAsia" w:hAnsi="Calibri Light"/>
+          <w:sz w:val="28"/>
+          <w:szCs w:val="28"/>
+        </w:rPr>
+        <w:t xml:space="preserve"> policjant z drogówki rozporządza test alkomatem.</w:t>
+      </w:r>
+      <w:r>
+        <w:rPr>
+          <w:rFonts w:ascii="Calibri Light" w:eastAsiaTheme="minorEastAsia" w:hAnsi="Calibri Light"/>
+          <w:sz w:val="28"/>
+          <w:szCs w:val="28"/>
+        </w:rPr>
+        <w:t xml:space="preserve"> </w:t>
+      </w:r>
+      <w:r>
+        <w:rPr>
+          <w:rFonts w:ascii="Calibri Light" w:eastAsiaTheme="minorEastAsia" w:hAnsi="Calibri Light"/>
+          <w:sz w:val="28"/>
+          <w:szCs w:val="28"/>
+        </w:rPr>
+        <w:t>Załóżmy</w:t>
+      </w:r>
+      <w:r>
+        <w:rPr>
+          <w:rFonts w:ascii="Calibri Light" w:eastAsiaTheme="minorEastAsia" w:hAnsi="Calibri Light"/>
+          <w:sz w:val="28"/>
+          <w:szCs w:val="28"/>
+        </w:rPr>
+        <w:t>, że w ciele pana Janusz</w:t>
+      </w:r>
+      <w:r>
+        <w:rPr>
+          <w:rFonts w:ascii="Calibri Light" w:eastAsiaTheme="minorEastAsia" w:hAnsi="Calibri Light"/>
+          <w:sz w:val="28"/>
+          <w:szCs w:val="28"/>
+        </w:rPr>
+        <w:t xml:space="preserve">a znalazło się </w:t>
+      </w:r>
+      <w:r>
+        <w:rPr>
+          <w:rFonts w:ascii="Cambria Math" w:eastAsiaTheme="minorEastAsia" w:hAnsi="Cambria Math"/>
+          <w:sz w:val="28"/>
+          <w:szCs w:val="28"/>
+        </w:rPr>
+        <w:t>0,09 kg</w:t>
+      </w:r>
+      <w:r>
+        <w:rPr>
+          <w:rFonts w:ascii="Calibri Light" w:eastAsiaTheme="minorEastAsia" w:hAnsi="Calibri Light"/>
+          <w:sz w:val="28"/>
+          <w:szCs w:val="28"/>
+        </w:rPr>
+        <w:t xml:space="preserve"> alkoholu.</w:t>
+      </w:r>
+      <w:r>
+        <w:rPr>
+          <w:rFonts w:ascii="Calibri Light" w:eastAsiaTheme="minorEastAsia" w:hAnsi="Calibri Light"/>
+          <w:sz w:val="28"/>
+          <w:szCs w:val="28"/>
+        </w:rPr>
+        <w:t xml:space="preserve"> </w:t>
+      </w:r>
+      <w:r>
+        <w:rPr>
+          <w:rFonts w:ascii="Calibri Light" w:eastAsiaTheme="minorEastAsia" w:hAnsi="Calibri Light"/>
+          <w:sz w:val="28"/>
+          <w:szCs w:val="28"/>
+        </w:rPr>
+        <w:t>P</w:t>
+      </w:r>
+      <w:r>
+        <w:rPr>
+          <w:rFonts w:ascii="Calibri Light" w:eastAsiaTheme="minorEastAsia" w:hAnsi="Calibri Light"/>
+          <w:sz w:val="28"/>
+          <w:szCs w:val="28"/>
+        </w:rPr>
+        <w:t>łyny limfatyczne stan</w:t>
+      </w:r>
+      <w:r>
+        <w:rPr>
+          <w:rFonts w:ascii="Calibri Light" w:eastAsiaTheme="minorEastAsia" w:hAnsi="Calibri Light"/>
+          <w:sz w:val="28"/>
+          <w:szCs w:val="28"/>
+        </w:rPr>
+        <w:t xml:space="preserve">owią </w:t>
+      </w:r>
+      <w:r>
+        <w:rPr>
+          <w:rFonts w:ascii="Cambria Math" w:eastAsiaTheme="minorEastAsia" w:hAnsi="Cambria Math"/>
+          <w:sz w:val="28"/>
+          <w:szCs w:val="28"/>
+        </w:rPr>
+        <w:t>70%</w:t>
+      </w:r>
+      <w:r>
+        <w:rPr>
+          <w:rFonts w:ascii="Calibri Light" w:eastAsiaTheme="minorEastAsia" w:hAnsi="Calibri Light"/>
+          <w:sz w:val="28"/>
+          <w:szCs w:val="28"/>
+        </w:rPr>
+        <w:t xml:space="preserve"> masy ciała, czyli szacując po sylwetce </w:t>
       </w:r>
       <m:oMath>
         <m:r>
@@ -1615,138 +2323,37 @@
             <w:sz w:val="28"/>
             <w:szCs w:val="28"/>
           </w:rPr>
-          <m:t>∙</m:t>
+          <m:t xml:space="preserve">70% ∙ 100 </m:t>
         </m:r>
-      </m:oMath>
-      <w:r>
-        <w:rPr>
-          <w:rFonts w:ascii="Calibri Light" w:eastAsiaTheme="minorEastAsia" w:hAnsi="Calibri Light"/>
-          <w:sz w:val="28"/>
-          <w:szCs w:val="28"/>
-        </w:rPr>
-        <w:t xml:space="preserve"> 0,75 l = 0,0975 l alkoholu w organizmie.</w:t>
-      </w:r>
-    </w:p>
-    <w:p>
-      <w:pPr>
-        <w:spacing w:after="0"/>
-        <w:rPr>
-          <w:rFonts w:ascii="Calibri Light" w:eastAsiaTheme="minorEastAsia" w:hAnsi="Calibri Light"/>
-          <w:sz w:val="28"/>
-          <w:szCs w:val="28"/>
-        </w:rPr>
-      </w:pPr>
-    </w:p>
-    <w:p>
-      <w:pPr>
-        <w:pStyle w:val="Akapitzlist"/>
-        <w:numPr>
-          <w:ilvl w:val="0"/>
-          <w:numId w:val="42"/>
-        </w:numPr>
-        <w:spacing w:after="0"/>
-        <w:rPr>
-          <w:rFonts w:ascii="Calibri Light" w:eastAsiaTheme="minorEastAsia" w:hAnsi="Calibri Light"/>
-          <w:sz w:val="28"/>
-          <w:szCs w:val="28"/>
-        </w:rPr>
-      </w:pPr>
-      <w:r>
-        <w:rPr>
-          <w:rFonts w:ascii="Calibri Light" w:eastAsiaTheme="minorEastAsia" w:hAnsi="Calibri Light"/>
-          <w:sz w:val="28"/>
-          <w:szCs w:val="28"/>
-        </w:rPr>
-        <w:t>Jadąc do domu na rowerze, pan Janusz spostrzega, że droga jest wyjątkowo długa, kręta i wyboista. W trosce o komfort jazdy pana Janusza</w:t>
-      </w:r>
-      <w:r>
-        <w:rPr>
-          <w:rFonts w:ascii="Calibri Light" w:eastAsiaTheme="minorEastAsia" w:hAnsi="Calibri Light"/>
-          <w:sz w:val="28"/>
-          <w:szCs w:val="28"/>
-        </w:rPr>
-        <w:t>,</w:t>
-      </w:r>
-      <w:r>
-        <w:rPr>
-          <w:rFonts w:ascii="Calibri Light" w:eastAsiaTheme="minorEastAsia" w:hAnsi="Calibri Light"/>
-          <w:sz w:val="28"/>
-          <w:szCs w:val="28"/>
-        </w:rPr>
-        <w:t xml:space="preserve"> policjant z drogówki rozporządza test alkomatem.</w:t>
-      </w:r>
-      <w:r>
-        <w:rPr>
-          <w:rFonts w:ascii="Calibri Light" w:eastAsiaTheme="minorEastAsia" w:hAnsi="Calibri Light"/>
-          <w:sz w:val="28"/>
-          <w:szCs w:val="28"/>
-        </w:rPr>
-        <w:t xml:space="preserve"> </w:t>
-      </w:r>
-      <w:r>
-        <w:rPr>
-          <w:rFonts w:ascii="Calibri Light" w:eastAsiaTheme="minorEastAsia" w:hAnsi="Calibri Light"/>
-          <w:sz w:val="28"/>
-          <w:szCs w:val="28"/>
-        </w:rPr>
-        <w:t>Załóżmy</w:t>
-      </w:r>
-      <w:r>
-        <w:rPr>
-          <w:rFonts w:ascii="Calibri Light" w:eastAsiaTheme="minorEastAsia" w:hAnsi="Calibri Light"/>
-          <w:sz w:val="28"/>
-          <w:szCs w:val="28"/>
-        </w:rPr>
-        <w:t>, że w ciele pana Janusz</w:t>
-      </w:r>
-      <w:r>
-        <w:rPr>
-          <w:rFonts w:ascii="Calibri Light" w:eastAsiaTheme="minorEastAsia" w:hAnsi="Calibri Light"/>
-          <w:sz w:val="28"/>
-          <w:szCs w:val="28"/>
-        </w:rPr>
-        <w:t>a znalazło się 0,09 kg alkoholu.</w:t>
-      </w:r>
-      <w:r>
-        <w:rPr>
-          <w:rFonts w:ascii="Calibri Light" w:eastAsiaTheme="minorEastAsia" w:hAnsi="Calibri Light"/>
-          <w:sz w:val="28"/>
-          <w:szCs w:val="28"/>
-        </w:rPr>
-        <w:t xml:space="preserve"> </w:t>
-      </w:r>
-      <w:r>
-        <w:rPr>
-          <w:rFonts w:ascii="Calibri Light" w:eastAsiaTheme="minorEastAsia" w:hAnsi="Calibri Light"/>
-          <w:sz w:val="28"/>
-          <w:szCs w:val="28"/>
-        </w:rPr>
-        <w:t>P</w:t>
-      </w:r>
-      <w:r>
-        <w:rPr>
-          <w:rFonts w:ascii="Calibri Light" w:eastAsiaTheme="minorEastAsia" w:hAnsi="Calibri Light"/>
-          <w:sz w:val="28"/>
-          <w:szCs w:val="28"/>
-        </w:rPr>
-        <w:t>łyny limfatyczne stan</w:t>
-      </w:r>
-      <w:r>
-        <w:rPr>
-          <w:rFonts w:ascii="Calibri Light" w:eastAsiaTheme="minorEastAsia" w:hAnsi="Calibri Light"/>
-          <w:sz w:val="28"/>
-          <w:szCs w:val="28"/>
-        </w:rPr>
-        <w:t>owią 70% masy ciała, czyli szacując po sylwetce 70%</w:t>
-      </w:r>
-      <m:oMath>
+        <m:r>
+          <m:rPr>
+            <m:sty m:val="p"/>
+          </m:rPr>
+          <w:rPr>
+            <w:rFonts w:ascii="Cambria Math" w:eastAsiaTheme="minorEastAsia" w:hAnsi="Cambria Math"/>
+            <w:sz w:val="28"/>
+            <w:szCs w:val="28"/>
+          </w:rPr>
+          <m:t>kg</m:t>
+        </m:r>
         <m:r>
           <w:rPr>
             <w:rFonts w:ascii="Cambria Math" w:eastAsiaTheme="minorEastAsia" w:hAnsi="Cambria Math"/>
             <w:sz w:val="28"/>
             <w:szCs w:val="28"/>
           </w:rPr>
-          <m:t xml:space="preserve"> ∙ </m:t>
+          <m:t xml:space="preserve"> = 70 </m:t>
+        </m:r>
+        <m:r>
+          <m:rPr>
+            <m:sty m:val="p"/>
+          </m:rPr>
+          <w:rPr>
+            <w:rFonts w:ascii="Cambria Math" w:eastAsiaTheme="minorEastAsia" w:hAnsi="Cambria Math"/>
+            <w:sz w:val="28"/>
+            <w:szCs w:val="28"/>
+          </w:rPr>
+          <m:t>kg</m:t>
         </m:r>
       </m:oMath>
       <w:r>
@@ -1755,7 +2362,25 @@
           <w:sz w:val="28"/>
           <w:szCs w:val="28"/>
         </w:rPr>
-        <w:t xml:space="preserve">100 kg = 70 kg ważą Januszowskie płyny limfatyczne. </w:t>
+        <w:t xml:space="preserve"> ważą </w:t>
+      </w:r>
+      <w:proofErr w:type="spellStart"/>
+      <w:r>
+        <w:rPr>
+          <w:rFonts w:ascii="Calibri Light" w:eastAsiaTheme="minorEastAsia" w:hAnsi="Calibri Light"/>
+          <w:sz w:val="28"/>
+          <w:szCs w:val="28"/>
+        </w:rPr>
+        <w:t>Januszowskie</w:t>
+      </w:r>
+      <w:proofErr w:type="spellEnd"/>
+      <w:r>
+        <w:rPr>
+          <w:rFonts w:ascii="Calibri Light" w:eastAsiaTheme="minorEastAsia" w:hAnsi="Calibri Light"/>
+          <w:sz w:val="28"/>
+          <w:szCs w:val="28"/>
+        </w:rPr>
+        <w:t xml:space="preserve"> płyny limfatyczne. </w:t>
       </w:r>
       <w:r>
         <w:rPr>
@@ -1898,7 +2523,23 @@
           <w:sz w:val="28"/>
           <w:szCs w:val="28"/>
         </w:rPr>
-        <w:t xml:space="preserve">Procenty dobrze służą do wyrażania ułamków rzędu jednej setnej. Wtedy przed znakiem % będzie stała liczba naturalna. Gdy schodzimy na rząd jednej tysięcznej, do użytku wchodzą </w:t>
+        <w:t xml:space="preserve">Procenty dobrze służą do wyrażania ułamków rzędu jednej setnej. Wtedy przed znakiem </w:t>
+      </w:r>
+      <w:r>
+        <w:rPr>
+          <w:rFonts w:ascii="Cambria Math" w:eastAsiaTheme="minorEastAsia" w:hAnsi="Cambria Math"/>
+          <w:sz w:val="28"/>
+          <w:szCs w:val="28"/>
+        </w:rPr>
+        <w:t>%</w:t>
+      </w:r>
+      <w:r>
+        <w:rPr>
+          <w:rFonts w:ascii="Calibri Light" w:eastAsiaTheme="minorEastAsia" w:hAnsi="Calibri Light"/>
+          <w:sz w:val="28"/>
+          <w:szCs w:val="28"/>
+        </w:rPr>
+        <w:t xml:space="preserve"> będzie stała liczba naturalna. Gdy schodzimy na rząd jednej tysięcznej, do użytku wchodzą </w:t>
       </w:r>
       <w:r>
         <w:rPr>
@@ -2095,7 +2736,87 @@
           <w:sz w:val="28"/>
           <w:szCs w:val="28"/>
         </w:rPr>
-        <w:t>ile razy większy jest pełen okres czasu od podanego fragmentu?”. Stwierdzamy, że 100% jest 5 razy większe niż 20%. Cała podróż będzie więc trwała 5 razy dłużej niż 15 minut, co daje godzinę i piętnaście minut. To będzie długa przejażdżka.</w:t>
+        <w:t xml:space="preserve">ile razy większy jest pełen okres czasu od podanego fragmentu?”. Stwierdzamy, że </w:t>
+      </w:r>
+      <w:r>
+        <w:rPr>
+          <w:rFonts w:ascii="Cambria Math" w:eastAsiaTheme="minorEastAsia" w:hAnsi="Cambria Math"/>
+          <w:sz w:val="28"/>
+          <w:szCs w:val="28"/>
+        </w:rPr>
+        <w:t>100%</w:t>
+      </w:r>
+      <w:r>
+        <w:rPr>
+          <w:rFonts w:ascii="Calibri Light" w:eastAsiaTheme="minorEastAsia" w:hAnsi="Calibri Light"/>
+          <w:sz w:val="28"/>
+          <w:szCs w:val="28"/>
+        </w:rPr>
+        <w:t xml:space="preserve"> jest </w:t>
+      </w:r>
+      <w:r>
+        <w:rPr>
+          <w:rFonts w:ascii="Cambria Math" w:eastAsiaTheme="minorEastAsia" w:hAnsi="Cambria Math"/>
+          <w:sz w:val="28"/>
+          <w:szCs w:val="28"/>
+        </w:rPr>
+        <w:t>5</w:t>
+      </w:r>
+      <w:r>
+        <w:rPr>
+          <w:rFonts w:ascii="Calibri Light" w:eastAsiaTheme="minorEastAsia" w:hAnsi="Calibri Light"/>
+          <w:sz w:val="28"/>
+          <w:szCs w:val="28"/>
+        </w:rPr>
+        <w:t xml:space="preserve"> razy większe niż </w:t>
+      </w:r>
+      <w:r>
+        <w:rPr>
+          <w:rFonts w:ascii="Cambria Math" w:eastAsiaTheme="minorEastAsia" w:hAnsi="Cambria Math"/>
+          <w:sz w:val="28"/>
+          <w:szCs w:val="28"/>
+        </w:rPr>
+        <w:t>20%</w:t>
+      </w:r>
+      <w:r>
+        <w:rPr>
+          <w:rFonts w:ascii="Calibri Light" w:eastAsiaTheme="minorEastAsia" w:hAnsi="Calibri Light"/>
+          <w:sz w:val="28"/>
+          <w:szCs w:val="28"/>
+        </w:rPr>
+        <w:t xml:space="preserve">. Cała podróż będzie więc trwała </w:t>
+      </w:r>
+      <w:r>
+        <w:rPr>
+          <w:rFonts w:ascii="Cambria Math" w:eastAsiaTheme="minorEastAsia" w:hAnsi="Cambria Math"/>
+          <w:sz w:val="28"/>
+          <w:szCs w:val="28"/>
+        </w:rPr>
+        <w:t>5</w:t>
+      </w:r>
+      <w:r>
+        <w:rPr>
+          <w:rFonts w:ascii="Calibri Light" w:eastAsiaTheme="minorEastAsia" w:hAnsi="Calibri Light"/>
+          <w:sz w:val="28"/>
+          <w:szCs w:val="28"/>
+        </w:rPr>
+        <w:t xml:space="preserve"> razy dłużej niż </w:t>
+      </w:r>
+      <w:r>
+        <w:rPr>
+          <w:rFonts w:ascii="Cambria Math" w:eastAsiaTheme="minorEastAsia" w:hAnsi="Cambria Math"/>
+          <w:sz w:val="28"/>
+          <w:szCs w:val="28"/>
+        </w:rPr>
+        <w:t>15</w:t>
+      </w:r>
+      <w:r>
+        <w:rPr>
+          <w:rFonts w:ascii="Calibri Light" w:eastAsiaTheme="minorEastAsia" w:hAnsi="Calibri Light"/>
+          <w:sz w:val="28"/>
+          <w:szCs w:val="28"/>
+        </w:rPr>
+        <w:t xml:space="preserve"> minut, co daje godzinę i piętnaście minut. To będzie długa przejażdżka.</w:t>
       </w:r>
     </w:p>
     <w:p>
@@ -2274,16 +2995,6 @@
     </w:p>
     <w:p>
       <w:pPr>
-        <w:spacing w:after="0"/>
-        <w:rPr>
-          <w:rFonts w:ascii="Calibri Light" w:eastAsiaTheme="minorEastAsia" w:hAnsi="Calibri Light"/>
-          <w:sz w:val="28"/>
-          <w:szCs w:val="28"/>
-        </w:rPr>
-      </w:pPr>
-    </w:p>
-    <w:p>
-      <w:pPr>
         <w:pStyle w:val="Akapitzlist"/>
         <w:numPr>
           <w:ilvl w:val="0"/>
@@ -2303,7 +3014,39 @@
           <w:szCs w:val="28"/>
         </w:rPr>
         <w:lastRenderedPageBreak/>
-        <w:t>Ile wynosi 13% liczby 58?</w:t>
+        <w:t xml:space="preserve">Ile wynosi </w:t>
+      </w:r>
+      <w:r>
+        <w:rPr>
+          <w:rFonts w:ascii="Cambria Math" w:eastAsiaTheme="minorEastAsia" w:hAnsi="Cambria Math"/>
+          <w:sz w:val="28"/>
+          <w:szCs w:val="28"/>
+        </w:rPr>
+        <w:t>13%</w:t>
+      </w:r>
+      <w:r>
+        <w:rPr>
+          <w:rFonts w:ascii="Calibri Light" w:eastAsiaTheme="minorEastAsia" w:hAnsi="Calibri Light"/>
+          <w:sz w:val="28"/>
+          <w:szCs w:val="28"/>
+        </w:rPr>
+        <w:t xml:space="preserve"> liczby </w:t>
+      </w:r>
+      <w:r>
+        <w:rPr>
+          <w:rFonts w:ascii="Cambria Math" w:eastAsiaTheme="minorEastAsia" w:hAnsi="Cambria Math"/>
+          <w:sz w:val="28"/>
+          <w:szCs w:val="28"/>
+        </w:rPr>
+        <w:t>58</w:t>
+      </w:r>
+      <w:r>
+        <w:rPr>
+          <w:rFonts w:ascii="Calibri Light" w:eastAsiaTheme="minorEastAsia" w:hAnsi="Calibri Light"/>
+          <w:sz w:val="28"/>
+          <w:szCs w:val="28"/>
+        </w:rPr>
+        <w:t>?</w:t>
       </w:r>
     </w:p>
     <w:p>
@@ -2349,7 +3092,39 @@
           <w:sz w:val="28"/>
           <w:szCs w:val="28"/>
         </w:rPr>
-        <w:t>Jakim procentem liczby 60 jest liczba 27?</w:t>
+        <w:t xml:space="preserve">Jakim procentem liczby </w:t>
+      </w:r>
+      <w:r>
+        <w:rPr>
+          <w:rFonts w:ascii="Cambria Math" w:eastAsiaTheme="minorEastAsia" w:hAnsi="Cambria Math"/>
+          <w:sz w:val="28"/>
+          <w:szCs w:val="28"/>
+        </w:rPr>
+        <w:t>60</w:t>
+      </w:r>
+      <w:r>
+        <w:rPr>
+          <w:rFonts w:ascii="Calibri Light" w:eastAsiaTheme="minorEastAsia" w:hAnsi="Calibri Light"/>
+          <w:sz w:val="28"/>
+          <w:szCs w:val="28"/>
+        </w:rPr>
+        <w:t xml:space="preserve"> jest liczba </w:t>
+      </w:r>
+      <w:r>
+        <w:rPr>
+          <w:rFonts w:ascii="Cambria Math" w:eastAsiaTheme="minorEastAsia" w:hAnsi="Cambria Math"/>
+          <w:sz w:val="28"/>
+          <w:szCs w:val="28"/>
+        </w:rPr>
+        <w:t>27</w:t>
+      </w:r>
+      <w:r>
+        <w:rPr>
+          <w:rFonts w:ascii="Calibri Light" w:eastAsiaTheme="minorEastAsia" w:hAnsi="Calibri Light"/>
+          <w:sz w:val="28"/>
+          <w:szCs w:val="28"/>
+        </w:rPr>
+        <w:t>?</w:t>
       </w:r>
     </w:p>
     <w:p>
@@ -2463,11 +3238,35 @@
       </w:pPr>
       <w:r>
         <w:rPr>
-          <w:rFonts w:ascii="Calibri Light" w:eastAsiaTheme="minorEastAsia" w:hAnsi="Calibri Light"/>
-          <w:sz w:val="28"/>
-          <w:szCs w:val="28"/>
-        </w:rPr>
-        <w:t>18 stanowi 24% pewnej liczby. Jakiej?</w:t>
+          <w:rFonts w:ascii="Cambria Math" w:eastAsiaTheme="minorEastAsia" w:hAnsi="Cambria Math"/>
+          <w:sz w:val="28"/>
+          <w:szCs w:val="28"/>
+        </w:rPr>
+        <w:t>18</w:t>
+      </w:r>
+      <w:r>
+        <w:rPr>
+          <w:rFonts w:ascii="Calibri Light" w:eastAsiaTheme="minorEastAsia" w:hAnsi="Calibri Light"/>
+          <w:sz w:val="28"/>
+          <w:szCs w:val="28"/>
+        </w:rPr>
+        <w:t xml:space="preserve"> stanowi </w:t>
+      </w:r>
+      <w:r>
+        <w:rPr>
+          <w:rFonts w:ascii="Cambria Math" w:eastAsiaTheme="minorEastAsia" w:hAnsi="Cambria Math"/>
+          <w:sz w:val="28"/>
+          <w:szCs w:val="28"/>
+        </w:rPr>
+        <w:t>24%</w:t>
+      </w:r>
+      <w:r>
+        <w:rPr>
+          <w:rFonts w:ascii="Calibri Light" w:eastAsiaTheme="minorEastAsia" w:hAnsi="Calibri Light"/>
+          <w:sz w:val="28"/>
+          <w:szCs w:val="28"/>
+        </w:rPr>
+        <w:t xml:space="preserve"> pewnej liczby. Jakiej?</w:t>
       </w:r>
     </w:p>
     <w:p>
@@ -2773,7 +3572,151 @@
           <w:sz w:val="28"/>
           <w:szCs w:val="28"/>
         </w:rPr>
-        <w:t>Przecena parówek o 60% to nie przelewki. Jeśli cena została obniżona o 60%, to znaczy, że 60% pierwotnej ceny zostało skasowane. Jeśli przed przeceną kilogram parówek kosztował 15 zł, to po przecenie będzie to jedynie 6 zł, czyli o 9 zł mniej (jako że 9 zł to 60% z 15 zł).</w:t>
+        <w:t xml:space="preserve">Przecena parówek o </w:t>
+      </w:r>
+      <w:r>
+        <w:rPr>
+          <w:rFonts w:ascii="Cambria Math" w:eastAsiaTheme="minorEastAsia" w:hAnsi="Cambria Math"/>
+          <w:sz w:val="28"/>
+          <w:szCs w:val="28"/>
+        </w:rPr>
+        <w:t>60%</w:t>
+      </w:r>
+      <w:r>
+        <w:rPr>
+          <w:rFonts w:ascii="Calibri Light" w:eastAsiaTheme="minorEastAsia" w:hAnsi="Calibri Light"/>
+          <w:sz w:val="28"/>
+          <w:szCs w:val="28"/>
+        </w:rPr>
+        <w:t xml:space="preserve"> to nie przelewki. Jeśli cena została obniżona o </w:t>
+      </w:r>
+      <w:r>
+        <w:rPr>
+          <w:rFonts w:ascii="Cambria Math" w:eastAsiaTheme="minorEastAsia" w:hAnsi="Cambria Math"/>
+          <w:sz w:val="28"/>
+          <w:szCs w:val="28"/>
+        </w:rPr>
+        <w:t>60%</w:t>
+      </w:r>
+      <w:r>
+        <w:rPr>
+          <w:rFonts w:ascii="Calibri Light" w:eastAsiaTheme="minorEastAsia" w:hAnsi="Calibri Light"/>
+          <w:sz w:val="28"/>
+          <w:szCs w:val="28"/>
+        </w:rPr>
+        <w:t xml:space="preserve">, to znaczy, że </w:t>
+      </w:r>
+      <w:r>
+        <w:rPr>
+          <w:rFonts w:ascii="Cambria Math" w:eastAsiaTheme="minorEastAsia" w:hAnsi="Cambria Math"/>
+          <w:sz w:val="28"/>
+          <w:szCs w:val="28"/>
+        </w:rPr>
+        <w:t>60%</w:t>
+      </w:r>
+      <w:r>
+        <w:rPr>
+          <w:rFonts w:ascii="Calibri Light" w:eastAsiaTheme="minorEastAsia" w:hAnsi="Calibri Light"/>
+          <w:sz w:val="28"/>
+          <w:szCs w:val="28"/>
+        </w:rPr>
+        <w:t xml:space="preserve"> pierwotnej ceny zostało skasowane. Jeśli przed przeceną kilogram parówek kosztował </w:t>
+      </w:r>
+      <w:r>
+        <w:rPr>
+          <w:rFonts w:ascii="Cambria Math" w:eastAsiaTheme="minorEastAsia" w:hAnsi="Cambria Math"/>
+          <w:sz w:val="28"/>
+          <w:szCs w:val="28"/>
+        </w:rPr>
+        <w:t>15 zł</w:t>
+      </w:r>
+      <w:r>
+        <w:rPr>
+          <w:rFonts w:ascii="Calibri Light" w:eastAsiaTheme="minorEastAsia" w:hAnsi="Calibri Light"/>
+          <w:sz w:val="28"/>
+          <w:szCs w:val="28"/>
+        </w:rPr>
+        <w:t xml:space="preserve">, to po przecenie będzie to jedynie </w:t>
+      </w:r>
+      <w:r>
+        <w:rPr>
+          <w:rFonts w:ascii="Cambria Math" w:eastAsiaTheme="minorEastAsia" w:hAnsi="Cambria Math"/>
+          <w:sz w:val="28"/>
+          <w:szCs w:val="28"/>
+        </w:rPr>
+        <w:t>6 zł</w:t>
+      </w:r>
+      <w:r>
+        <w:rPr>
+          <w:rFonts w:ascii="Calibri Light" w:eastAsiaTheme="minorEastAsia" w:hAnsi="Calibri Light"/>
+          <w:sz w:val="28"/>
+          <w:szCs w:val="28"/>
+        </w:rPr>
+        <w:t xml:space="preserve">, czyli o </w:t>
+      </w:r>
+      <w:r>
+        <w:rPr>
+          <w:rFonts w:ascii="Cambria Math" w:eastAsiaTheme="minorEastAsia" w:hAnsi="Cambria Math"/>
+          <w:sz w:val="28"/>
+          <w:szCs w:val="28"/>
+        </w:rPr>
+        <w:t>9 zł</w:t>
+      </w:r>
+      <w:r>
+        <w:rPr>
+          <w:rFonts w:ascii="Calibri Light" w:eastAsiaTheme="minorEastAsia" w:hAnsi="Calibri Light"/>
+          <w:sz w:val="28"/>
+          <w:szCs w:val="28"/>
+        </w:rPr>
+        <w:t xml:space="preserve"> mniej (jako że </w:t>
+      </w:r>
+      <w:r>
+        <w:rPr>
+          <w:rFonts w:ascii="Cambria Math" w:eastAsiaTheme="minorEastAsia" w:hAnsi="Cambria Math"/>
+          <w:sz w:val="28"/>
+          <w:szCs w:val="28"/>
+        </w:rPr>
+        <w:t>9 zł</w:t>
+      </w:r>
+      <w:r>
+        <w:rPr>
+          <w:rFonts w:ascii="Calibri Light" w:eastAsiaTheme="minorEastAsia" w:hAnsi="Calibri Light"/>
+          <w:sz w:val="28"/>
+          <w:szCs w:val="28"/>
+        </w:rPr>
+        <w:t xml:space="preserve"> to </w:t>
+      </w:r>
+      <w:r>
+        <w:rPr>
+          <w:rFonts w:ascii="Cambria Math" w:eastAsiaTheme="minorEastAsia" w:hAnsi="Cambria Math"/>
+          <w:sz w:val="28"/>
+          <w:szCs w:val="28"/>
+        </w:rPr>
+        <w:t>60%</w:t>
+      </w:r>
+      <w:r>
+        <w:rPr>
+          <w:rFonts w:ascii="Calibri Light" w:eastAsiaTheme="minorEastAsia" w:hAnsi="Calibri Light"/>
+          <w:sz w:val="28"/>
+          <w:szCs w:val="28"/>
+        </w:rPr>
+        <w:t xml:space="preserve"> z </w:t>
+      </w:r>
+      <w:r>
+        <w:rPr>
+          <w:rFonts w:ascii="Cambria Math" w:eastAsiaTheme="minorEastAsia" w:hAnsi="Cambria Math"/>
+          <w:sz w:val="28"/>
+          <w:szCs w:val="28"/>
+        </w:rPr>
+        <w:t>15 zł</w:t>
+      </w:r>
+      <w:r>
+        <w:rPr>
+          <w:rFonts w:ascii="Calibri Light" w:eastAsiaTheme="minorEastAsia" w:hAnsi="Calibri Light"/>
+          <w:sz w:val="28"/>
+          <w:szCs w:val="28"/>
+        </w:rPr>
+        <w:t>).</w:t>
       </w:r>
     </w:p>
     <w:p>
@@ -3316,23 +4259,79 @@
           <w:sz w:val="28"/>
           <w:szCs w:val="28"/>
         </w:rPr>
-        <w:t xml:space="preserve">towaru idącego po 40 zł </w:t>
-      </w:r>
-      <w:r>
-        <w:rPr>
-          <w:rFonts w:ascii="Calibri Light" w:eastAsiaTheme="minorEastAsia" w:hAnsi="Calibri Light"/>
-          <w:sz w:val="28"/>
-          <w:szCs w:val="28"/>
-        </w:rPr>
-        <w:t xml:space="preserve">zostanie podniesiona o 30%, to znaczy, że 30% pierwotnej ceny </w:t>
-      </w:r>
-      <w:r>
-        <w:rPr>
-          <w:rFonts w:ascii="Calibri Light" w:eastAsiaTheme="minorEastAsia" w:hAnsi="Calibri Light"/>
-          <w:sz w:val="28"/>
-          <w:szCs w:val="28"/>
-        </w:rPr>
-        <w:t>zostanie dodane – nowa cena będzie wynosić 52 zł</w:t>
+        <w:t xml:space="preserve">towaru idącego po </w:t>
+      </w:r>
+      <w:r>
+        <w:rPr>
+          <w:rFonts w:ascii="Cambria Math" w:eastAsiaTheme="minorEastAsia" w:hAnsi="Cambria Math"/>
+          <w:sz w:val="28"/>
+          <w:szCs w:val="28"/>
+        </w:rPr>
+        <w:t>40 zł</w:t>
+      </w:r>
+      <w:r>
+        <w:rPr>
+          <w:rFonts w:ascii="Calibri Light" w:eastAsiaTheme="minorEastAsia" w:hAnsi="Calibri Light"/>
+          <w:sz w:val="28"/>
+          <w:szCs w:val="28"/>
+        </w:rPr>
+        <w:t xml:space="preserve"> </w:t>
+      </w:r>
+      <w:r>
+        <w:rPr>
+          <w:rFonts w:ascii="Calibri Light" w:eastAsiaTheme="minorEastAsia" w:hAnsi="Calibri Light"/>
+          <w:sz w:val="28"/>
+          <w:szCs w:val="28"/>
+        </w:rPr>
+        <w:t xml:space="preserve">zostanie podniesiona o </w:t>
+      </w:r>
+      <w:r>
+        <w:rPr>
+          <w:rFonts w:ascii="Cambria Math" w:eastAsiaTheme="minorEastAsia" w:hAnsi="Cambria Math"/>
+          <w:sz w:val="28"/>
+          <w:szCs w:val="28"/>
+        </w:rPr>
+        <w:t>30%</w:t>
+      </w:r>
+      <w:r>
+        <w:rPr>
+          <w:rFonts w:ascii="Calibri Light" w:eastAsiaTheme="minorEastAsia" w:hAnsi="Calibri Light"/>
+          <w:sz w:val="28"/>
+          <w:szCs w:val="28"/>
+        </w:rPr>
+        <w:t xml:space="preserve">, to znaczy, że </w:t>
+      </w:r>
+      <w:r>
+        <w:rPr>
+          <w:rFonts w:ascii="Cambria Math" w:eastAsiaTheme="minorEastAsia" w:hAnsi="Cambria Math"/>
+          <w:sz w:val="28"/>
+          <w:szCs w:val="28"/>
+        </w:rPr>
+        <w:t>30%</w:t>
+      </w:r>
+      <w:r>
+        <w:rPr>
+          <w:rFonts w:ascii="Calibri Light" w:eastAsiaTheme="minorEastAsia" w:hAnsi="Calibri Light"/>
+          <w:sz w:val="28"/>
+          <w:szCs w:val="28"/>
+        </w:rPr>
+        <w:t xml:space="preserve"> pierwotnej ceny </w:t>
+      </w:r>
+      <w:r>
+        <w:rPr>
+          <w:rFonts w:ascii="Calibri Light" w:eastAsiaTheme="minorEastAsia" w:hAnsi="Calibri Light"/>
+          <w:sz w:val="28"/>
+          <w:szCs w:val="28"/>
+        </w:rPr>
+        <w:t xml:space="preserve">zostanie dodane – nowa cena będzie wynosić </w:t>
+      </w:r>
+      <w:r>
+        <w:rPr>
+          <w:rFonts w:ascii="Cambria Math" w:eastAsiaTheme="minorEastAsia" w:hAnsi="Cambria Math"/>
+          <w:sz w:val="28"/>
+          <w:szCs w:val="28"/>
+        </w:rPr>
+        <w:t>52 zł</w:t>
       </w:r>
       <w:r>
         <w:rPr>
@@ -3894,7 +4893,23 @@
           <w:sz w:val="28"/>
           <w:szCs w:val="28"/>
         </w:rPr>
-        <w:t>Rogale piekarza Bogdana sprzedawały się po 3,20 zł. Bogdan kocha swoje rogale i doszedł do wniosku, że są warte znacznie więcej – podniósł cenę</w:t>
+        <w:t xml:space="preserve">Rogale piekarza Bogdana sprzedawały się po </w:t>
+      </w:r>
+      <w:r>
+        <w:rPr>
+          <w:rFonts w:ascii="Cambria Math" w:eastAsiaTheme="minorEastAsia" w:hAnsi="Cambria Math"/>
+          <w:sz w:val="28"/>
+          <w:szCs w:val="28"/>
+        </w:rPr>
+        <w:t>3,20 zł</w:t>
+      </w:r>
+      <w:r>
+        <w:rPr>
+          <w:rFonts w:ascii="Calibri Light" w:eastAsiaTheme="minorEastAsia" w:hAnsi="Calibri Light"/>
+          <w:sz w:val="28"/>
+          <w:szCs w:val="28"/>
+        </w:rPr>
+        <w:t>. Bogdan kocha swoje rogale i doszedł do wniosku, że są warte znacznie więcej – podniósł cenę</w:t>
       </w:r>
       <w:r>
         <w:rPr>
@@ -3910,15 +4925,15 @@
           <w:sz w:val="28"/>
           <w:szCs w:val="28"/>
         </w:rPr>
-        <w:t>o 25</w:t>
-      </w:r>
-      <w:r>
-        <w:rPr>
-          <w:rFonts w:ascii="Calibri Light" w:eastAsiaTheme="minorEastAsia" w:hAnsi="Calibri Light"/>
-          <w:sz w:val="28"/>
-          <w:szCs w:val="28"/>
-        </w:rPr>
-        <w:t>%</w:t>
+        <w:t xml:space="preserve">o </w:t>
+      </w:r>
+      <w:r>
+        <w:rPr>
+          <w:rFonts w:ascii="Cambria Math" w:eastAsiaTheme="minorEastAsia" w:hAnsi="Cambria Math"/>
+          <w:sz w:val="28"/>
+          <w:szCs w:val="28"/>
+        </w:rPr>
+        <w:t>25%</w:t>
       </w:r>
       <w:r>
         <w:rPr>
@@ -4065,7 +5080,23 @@
           <w:sz w:val="28"/>
           <w:szCs w:val="28"/>
         </w:rPr>
-        <w:t xml:space="preserve">Widząc smutne twarze rozczarowanych dzieci, Bogdan umiłował się. Obniżył cenę o 25%. </w:t>
+        <w:t xml:space="preserve">Widząc smutne twarze rozczarowanych dzieci, Bogdan umiłował się. Obniżył cenę o </w:t>
+      </w:r>
+      <w:r>
+        <w:rPr>
+          <w:rFonts w:ascii="Cambria Math" w:eastAsiaTheme="minorEastAsia" w:hAnsi="Cambria Math"/>
+          <w:sz w:val="28"/>
+          <w:szCs w:val="28"/>
+        </w:rPr>
+        <w:t>25%</w:t>
+      </w:r>
+      <w:r>
+        <w:rPr>
+          <w:rFonts w:ascii="Calibri Light" w:eastAsiaTheme="minorEastAsia" w:hAnsi="Calibri Light"/>
+          <w:sz w:val="28"/>
+          <w:szCs w:val="28"/>
+        </w:rPr>
+        <w:t xml:space="preserve">. </w:t>
       </w:r>
     </w:p>
     <w:p>
@@ -4121,15 +5152,47 @@
           <w:sz w:val="28"/>
           <w:szCs w:val="28"/>
         </w:rPr>
-        <w:t xml:space="preserve">bniżka o 25% </w:t>
-      </w:r>
-      <w:r>
-        <w:rPr>
-          <w:rFonts w:ascii="Calibri Light" w:eastAsiaTheme="minorEastAsia" w:hAnsi="Calibri Light"/>
-          <w:sz w:val="28"/>
-          <w:szCs w:val="28"/>
-        </w:rPr>
-        <w:t>poprzedzona przez podwyżkę o 25% w rezultacie obniża cenę.</w:t>
+        <w:t xml:space="preserve">bniżka o </w:t>
+      </w:r>
+      <w:r>
+        <w:rPr>
+          <w:rFonts w:ascii="Cambria Math" w:eastAsiaTheme="minorEastAsia" w:hAnsi="Cambria Math"/>
+          <w:sz w:val="28"/>
+          <w:szCs w:val="28"/>
+        </w:rPr>
+        <w:t>25%</w:t>
+      </w:r>
+      <w:r>
+        <w:rPr>
+          <w:rFonts w:ascii="Calibri Light" w:eastAsiaTheme="minorEastAsia" w:hAnsi="Calibri Light"/>
+          <w:sz w:val="28"/>
+          <w:szCs w:val="28"/>
+        </w:rPr>
+        <w:t xml:space="preserve"> </w:t>
+      </w:r>
+      <w:r>
+        <w:rPr>
+          <w:rFonts w:ascii="Calibri Light" w:eastAsiaTheme="minorEastAsia" w:hAnsi="Calibri Light"/>
+          <w:sz w:val="28"/>
+          <w:szCs w:val="28"/>
+        </w:rPr>
+        <w:t xml:space="preserve">poprzedzona przez podwyżkę o </w:t>
+      </w:r>
+      <w:r>
+        <w:rPr>
+          <w:rFonts w:ascii="Cambria Math" w:eastAsiaTheme="minorEastAsia" w:hAnsi="Cambria Math"/>
+          <w:sz w:val="28"/>
+          <w:szCs w:val="28"/>
+        </w:rPr>
+        <w:t>25%</w:t>
+      </w:r>
+      <w:r>
+        <w:rPr>
+          <w:rFonts w:ascii="Calibri Light" w:eastAsiaTheme="minorEastAsia" w:hAnsi="Calibri Light"/>
+          <w:sz w:val="28"/>
+          <w:szCs w:val="28"/>
+        </w:rPr>
+        <w:t xml:space="preserve"> w rezultacie obniża cenę.</w:t>
       </w:r>
     </w:p>
     <w:p>
@@ -4161,7 +5224,127 @@
           <w:sz w:val="28"/>
           <w:szCs w:val="28"/>
         </w:rPr>
-        <w:t>Krzyś postanowił sprzedać swoje biurko, by wymienić je na dłuższe. Przepełniony optymizmem ustanowił cenę 600 zł. Po miesiącu uatrakcyjnił ofertę, obniżając cenę o 50% do 300 zł. Kolejny miesiąc napełnił Krzysia rezygnacją – znów obniżył cenę o 50% do 150 zł. Biurko sprzedało się dopiero po kolejnej obniżce o 50%. 75 zł zabolało dumę Krzysia. Taki sam efekt osiągnąłby, obniżając cenę od razu o 87,5%.</w:t>
+        <w:t xml:space="preserve">Krzyś postanowił sprzedać swoje biurko, by wymienić je na dłuższe. Przepełniony optymizmem ustanowił cenę </w:t>
+      </w:r>
+      <w:r>
+        <w:rPr>
+          <w:rFonts w:ascii="Cambria Math" w:eastAsiaTheme="minorEastAsia" w:hAnsi="Cambria Math"/>
+          <w:sz w:val="28"/>
+          <w:szCs w:val="28"/>
+        </w:rPr>
+        <w:t>600 zł</w:t>
+      </w:r>
+      <w:r>
+        <w:rPr>
+          <w:rFonts w:ascii="Calibri Light" w:eastAsiaTheme="minorEastAsia" w:hAnsi="Calibri Light"/>
+          <w:sz w:val="28"/>
+          <w:szCs w:val="28"/>
+        </w:rPr>
+        <w:t xml:space="preserve">. Po miesiącu uatrakcyjnił ofertę, obniżając cenę o </w:t>
+      </w:r>
+      <w:r>
+        <w:rPr>
+          <w:rFonts w:ascii="Cambria Math" w:eastAsiaTheme="minorEastAsia" w:hAnsi="Cambria Math"/>
+          <w:sz w:val="28"/>
+          <w:szCs w:val="28"/>
+        </w:rPr>
+        <w:t>50%</w:t>
+      </w:r>
+      <w:r>
+        <w:rPr>
+          <w:rFonts w:ascii="Calibri Light" w:eastAsiaTheme="minorEastAsia" w:hAnsi="Calibri Light"/>
+          <w:sz w:val="28"/>
+          <w:szCs w:val="28"/>
+        </w:rPr>
+        <w:t xml:space="preserve"> do </w:t>
+      </w:r>
+      <w:r>
+        <w:rPr>
+          <w:rFonts w:ascii="Cambria Math" w:eastAsiaTheme="minorEastAsia" w:hAnsi="Cambria Math"/>
+          <w:sz w:val="28"/>
+          <w:szCs w:val="28"/>
+        </w:rPr>
+        <w:t>300 zł</w:t>
+      </w:r>
+      <w:r>
+        <w:rPr>
+          <w:rFonts w:ascii="Calibri Light" w:eastAsiaTheme="minorEastAsia" w:hAnsi="Calibri Light"/>
+          <w:sz w:val="28"/>
+          <w:szCs w:val="28"/>
+        </w:rPr>
+        <w:t xml:space="preserve">. Kolejny miesiąc napełnił Krzysia rezygnacją – znów obniżył cenę o </w:t>
+      </w:r>
+      <w:r>
+        <w:rPr>
+          <w:rFonts w:ascii="Cambria Math" w:eastAsiaTheme="minorEastAsia" w:hAnsi="Cambria Math"/>
+          <w:sz w:val="28"/>
+          <w:szCs w:val="28"/>
+        </w:rPr>
+        <w:t>50%</w:t>
+      </w:r>
+      <w:r>
+        <w:rPr>
+          <w:rFonts w:ascii="Calibri Light" w:eastAsiaTheme="minorEastAsia" w:hAnsi="Calibri Light"/>
+          <w:sz w:val="28"/>
+          <w:szCs w:val="28"/>
+        </w:rPr>
+        <w:t xml:space="preserve"> do </w:t>
+      </w:r>
+      <w:r>
+        <w:rPr>
+          <w:rFonts w:ascii="Cambria Math" w:eastAsiaTheme="minorEastAsia" w:hAnsi="Cambria Math"/>
+          <w:sz w:val="28"/>
+          <w:szCs w:val="28"/>
+        </w:rPr>
+        <w:t>150 zł</w:t>
+      </w:r>
+      <w:r>
+        <w:rPr>
+          <w:rFonts w:ascii="Calibri Light" w:eastAsiaTheme="minorEastAsia" w:hAnsi="Calibri Light"/>
+          <w:sz w:val="28"/>
+          <w:szCs w:val="28"/>
+        </w:rPr>
+        <w:t xml:space="preserve">. Biurko sprzedało się dopiero po kolejnej obniżce o </w:t>
+      </w:r>
+      <w:r>
+        <w:rPr>
+          <w:rFonts w:ascii="Cambria Math" w:eastAsiaTheme="minorEastAsia" w:hAnsi="Cambria Math"/>
+          <w:sz w:val="28"/>
+          <w:szCs w:val="28"/>
+        </w:rPr>
+        <w:t>50%</w:t>
+      </w:r>
+      <w:r>
+        <w:rPr>
+          <w:rFonts w:ascii="Calibri Light" w:eastAsiaTheme="minorEastAsia" w:hAnsi="Calibri Light"/>
+          <w:sz w:val="28"/>
+          <w:szCs w:val="28"/>
+        </w:rPr>
+        <w:t xml:space="preserve">. </w:t>
+      </w:r>
+      <w:r>
+        <w:rPr>
+          <w:rFonts w:ascii="Cambria Math" w:eastAsiaTheme="minorEastAsia" w:hAnsi="Cambria Math"/>
+          <w:sz w:val="28"/>
+          <w:szCs w:val="28"/>
+        </w:rPr>
+        <w:t>75 zł</w:t>
+      </w:r>
+      <w:r>
+        <w:rPr>
+          <w:rFonts w:ascii="Calibri Light" w:eastAsiaTheme="minorEastAsia" w:hAnsi="Calibri Light"/>
+          <w:sz w:val="28"/>
+          <w:szCs w:val="28"/>
+        </w:rPr>
+        <w:t xml:space="preserve"> zabolało dumę Krzysia. Taki sam efekt osiągnąłby, obniżając cenę od razu o </w:t>
+      </w:r>
+      <w:r>
+        <w:rPr>
+          <w:rFonts w:ascii="Cambria Math" w:eastAsiaTheme="minorEastAsia" w:hAnsi="Cambria Math"/>
+          <w:sz w:val="28"/>
+          <w:szCs w:val="28"/>
+        </w:rPr>
+        <w:t>87,5%.</w:t>
       </w:r>
     </w:p>
     <w:p>
@@ -4434,7 +5617,55 @@
           <w:szCs w:val="28"/>
         </w:rPr>
         <w:lastRenderedPageBreak/>
-        <w:t>Obydwie operacje są sobie równoważne i sprowadzają się do wykonania tych samych rachunków, jednak w drugiej metodzie zapis jest trochę przejrzystszy i znacznie wygodniejszy, gdy łączymy ze sobą wiele przecen i podwyżek. Następujące po sobie: podwyżkę o 25% i obniżkę o 25% ceny 3,20 zł możemy zapisać w jednej linijce:</w:t>
+        <w:t xml:space="preserve">Obydwie operacje są sobie równoważne i sprowadzają się do wykonania tych samych rachunków, jednak w drugiej metodzie zapis jest trochę przejrzystszy i znacznie wygodniejszy, gdy łączymy ze sobą wiele przecen i podwyżek. Następujące po sobie: podwyżkę o </w:t>
+      </w:r>
+      <w:r>
+        <w:rPr>
+          <w:rFonts w:ascii="Cambria Math" w:eastAsiaTheme="minorEastAsia" w:hAnsi="Cambria Math"/>
+          <w:sz w:val="28"/>
+          <w:szCs w:val="28"/>
+        </w:rPr>
+        <w:t>25%</w:t>
+      </w:r>
+      <w:r>
+        <w:rPr>
+          <w:rFonts w:ascii="Calibri Light" w:eastAsiaTheme="minorEastAsia" w:hAnsi="Calibri Light"/>
+          <w:sz w:val="28"/>
+          <w:szCs w:val="28"/>
+        </w:rPr>
+        <w:t xml:space="preserve"> i obniżkę o </w:t>
+      </w:r>
+      <w:r>
+        <w:rPr>
+          <w:rFonts w:ascii="Cambria Math" w:eastAsiaTheme="minorEastAsia" w:hAnsi="Cambria Math"/>
+          <w:sz w:val="28"/>
+          <w:szCs w:val="28"/>
+        </w:rPr>
+        <w:t>25%</w:t>
+      </w:r>
+      <w:r>
+        <w:rPr>
+          <w:rFonts w:ascii="Calibri Light" w:eastAsiaTheme="minorEastAsia" w:hAnsi="Calibri Light"/>
+          <w:sz w:val="28"/>
+          <w:szCs w:val="28"/>
+        </w:rPr>
+        <w:t xml:space="preserve"> ceny </w:t>
+      </w:r>
+      <w:r>
+        <w:rPr>
+          <w:rFonts w:ascii="Cambria Math" w:eastAsiaTheme="minorEastAsia" w:hAnsi="Cambria Math"/>
+          <w:sz w:val="28"/>
+          <w:szCs w:val="28"/>
+        </w:rPr>
+        <w:t>3,20 zł</w:t>
+      </w:r>
+      <w:r>
+        <w:rPr>
+          <w:rFonts w:ascii="Calibri Light" w:eastAsiaTheme="minorEastAsia" w:hAnsi="Calibri Light"/>
+          <w:sz w:val="28"/>
+          <w:szCs w:val="28"/>
+        </w:rPr>
+        <w:t xml:space="preserve"> możemy zapisać w jednej linijce:</w:t>
       </w:r>
     </w:p>
     <w:p>
@@ -4750,7 +5981,15 @@
           <w:sz w:val="28"/>
           <w:szCs w:val="28"/>
         </w:rPr>
-        <w:t>Widzimy teraz, że działania piekarza Bogdana były równoważne jednorazowej obniżce o 6,25%.</w:t>
+        <w:t xml:space="preserve">Widzimy teraz, że działania piekarza Bogdana były równoważne jednorazowej obniżce o </w:t>
+      </w:r>
+      <w:r>
+        <w:rPr>
+          <w:rFonts w:ascii="Cambria Math" w:eastAsiaTheme="minorEastAsia" w:hAnsi="Cambria Math"/>
+          <w:sz w:val="28"/>
+          <w:szCs w:val="28"/>
+        </w:rPr>
+        <w:t>6,25%.</w:t>
       </w:r>
     </w:p>
     <w:p>
@@ -4815,11 +6054,35 @@
           <w:sz w:val="28"/>
           <w:szCs w:val="28"/>
         </w:rPr>
-        <w:t xml:space="preserve"> Początkowo pączek różany u Bogdana kosztował 2 zł, a teraz kosztuje 2,25</w:t>
-      </w:r>
-      <w:r>
-        <w:rPr>
-          <w:rFonts w:ascii="Calibri Light" w:eastAsiaTheme="minorEastAsia" w:hAnsi="Calibri Light"/>
+        <w:t xml:space="preserve"> Początkowo pączek różany u Bogdana kosztował </w:t>
+      </w:r>
+      <w:r>
+        <w:rPr>
+          <w:rFonts w:ascii="Cambria Math" w:eastAsiaTheme="minorEastAsia" w:hAnsi="Cambria Math"/>
+          <w:sz w:val="28"/>
+          <w:szCs w:val="28"/>
+        </w:rPr>
+        <w:t>2 zł</w:t>
+      </w:r>
+      <w:r>
+        <w:rPr>
+          <w:rFonts w:ascii="Calibri Light" w:eastAsiaTheme="minorEastAsia" w:hAnsi="Calibri Light"/>
+          <w:sz w:val="28"/>
+          <w:szCs w:val="28"/>
+        </w:rPr>
+        <w:t xml:space="preserve">, a teraz kosztuje </w:t>
+      </w:r>
+      <w:r>
+        <w:rPr>
+          <w:rFonts w:ascii="Cambria Math" w:eastAsiaTheme="minorEastAsia" w:hAnsi="Cambria Math"/>
+          <w:sz w:val="28"/>
+          <w:szCs w:val="28"/>
+        </w:rPr>
+        <w:t>2,25</w:t>
+      </w:r>
+      <w:r>
+        <w:rPr>
+          <w:rFonts w:ascii="Cambria Math" w:eastAsiaTheme="minorEastAsia" w:hAnsi="Cambria Math"/>
           <w:sz w:val="28"/>
           <w:szCs w:val="28"/>
         </w:rPr>
@@ -4827,11 +6090,19 @@
       </w:r>
       <w:r>
         <w:rPr>
-          <w:rFonts w:ascii="Calibri Light" w:eastAsiaTheme="minorEastAsia" w:hAnsi="Calibri Light"/>
-          <w:sz w:val="28"/>
-          <w:szCs w:val="28"/>
-        </w:rPr>
-        <w:t xml:space="preserve">zł. Podejrzliwe dzieci chcą wiedzieć, jak bardzo Bogdan z nich zdziera. Chcą więc się dowiedzieć </w:t>
+          <w:rFonts w:ascii="Cambria Math" w:eastAsiaTheme="minorEastAsia" w:hAnsi="Cambria Math"/>
+          <w:sz w:val="28"/>
+          <w:szCs w:val="28"/>
+        </w:rPr>
+        <w:t>zł</w:t>
+      </w:r>
+      <w:r>
+        <w:rPr>
+          <w:rFonts w:ascii="Calibri Light" w:eastAsiaTheme="minorEastAsia" w:hAnsi="Calibri Light"/>
+          <w:sz w:val="28"/>
+          <w:szCs w:val="28"/>
+        </w:rPr>
+        <w:t xml:space="preserve">. Podejrzliwe dzieci chcą wiedzieć, jak bardzo Bogdan z nich zdziera. Chcą więc się dowiedzieć </w:t>
       </w:r>
       <w:r>
         <w:rPr>
@@ -4856,11 +6127,19 @@
           <w:sz w:val="28"/>
           <w:szCs w:val="28"/>
         </w:rPr>
-        <w:t>podwyższono cenę 2</w:t>
-      </w:r>
-      <w:r>
-        <w:rPr>
-          <w:rFonts w:ascii="Calibri Light" w:eastAsiaTheme="minorEastAsia" w:hAnsi="Calibri Light"/>
+        <w:t xml:space="preserve">podwyższono cenę </w:t>
+      </w:r>
+      <w:r>
+        <w:rPr>
+          <w:rFonts w:ascii="Cambria Math" w:eastAsiaTheme="minorEastAsia" w:hAnsi="Cambria Math"/>
+          <w:sz w:val="28"/>
+          <w:szCs w:val="28"/>
+        </w:rPr>
+        <w:t>2</w:t>
+      </w:r>
+      <w:r>
+        <w:rPr>
+          <w:rFonts w:ascii="Cambria Math" w:eastAsiaTheme="minorEastAsia" w:hAnsi="Cambria Math"/>
           <w:sz w:val="28"/>
           <w:szCs w:val="28"/>
         </w:rPr>
@@ -4868,27 +6147,67 @@
       </w:r>
       <w:r>
         <w:rPr>
-          <w:rFonts w:ascii="Calibri Light" w:eastAsiaTheme="minorEastAsia" w:hAnsi="Calibri Light"/>
-          <w:sz w:val="28"/>
-          <w:szCs w:val="28"/>
-        </w:rPr>
-        <w:t>zł, skoro wyszło</w:t>
-      </w:r>
-      <w:r>
-        <w:rPr>
-          <w:rFonts w:ascii="Calibri Light" w:eastAsiaTheme="minorEastAsia" w:hAnsi="Calibri Light"/>
-          <w:sz w:val="28"/>
-          <w:szCs w:val="28"/>
-        </w:rPr>
-        <w:t xml:space="preserve"> 2,25 zł ?”</w:t>
-      </w:r>
-      <w:r>
-        <w:rPr>
-          <w:rFonts w:ascii="Calibri Light" w:eastAsiaTheme="minorEastAsia" w:hAnsi="Calibri Light"/>
-          <w:sz w:val="28"/>
-          <w:szCs w:val="28"/>
-        </w:rPr>
-        <w:t xml:space="preserve">. Nowa cena jest o 0,25 zł większa od pierwotnej. Wystarczy </w:t>
+          <w:rFonts w:ascii="Cambria Math" w:eastAsiaTheme="minorEastAsia" w:hAnsi="Cambria Math"/>
+          <w:sz w:val="28"/>
+          <w:szCs w:val="28"/>
+        </w:rPr>
+        <w:t>zł</w:t>
+      </w:r>
+      <w:r>
+        <w:rPr>
+          <w:rFonts w:ascii="Calibri Light" w:eastAsiaTheme="minorEastAsia" w:hAnsi="Calibri Light"/>
+          <w:sz w:val="28"/>
+          <w:szCs w:val="28"/>
+        </w:rPr>
+        <w:t>, skoro wyszło</w:t>
+      </w:r>
+      <w:r>
+        <w:rPr>
+          <w:rFonts w:ascii="Calibri Light" w:eastAsiaTheme="minorEastAsia" w:hAnsi="Calibri Light"/>
+          <w:sz w:val="28"/>
+          <w:szCs w:val="28"/>
+        </w:rPr>
+        <w:t xml:space="preserve"> </w:t>
+      </w:r>
+      <w:r>
+        <w:rPr>
+          <w:rFonts w:ascii="Cambria Math" w:eastAsiaTheme="minorEastAsia" w:hAnsi="Cambria Math"/>
+          <w:sz w:val="28"/>
+          <w:szCs w:val="28"/>
+        </w:rPr>
+        <w:t>2,25 zł</w:t>
+      </w:r>
+      <w:r>
+        <w:rPr>
+          <w:rFonts w:ascii="Calibri Light" w:eastAsiaTheme="minorEastAsia" w:hAnsi="Calibri Light"/>
+          <w:sz w:val="28"/>
+          <w:szCs w:val="28"/>
+        </w:rPr>
+        <w:t xml:space="preserve"> ?”</w:t>
+      </w:r>
+      <w:r>
+        <w:rPr>
+          <w:rFonts w:ascii="Calibri Light" w:eastAsiaTheme="minorEastAsia" w:hAnsi="Calibri Light"/>
+          <w:sz w:val="28"/>
+          <w:szCs w:val="28"/>
+        </w:rPr>
+        <w:t xml:space="preserve">. Nowa cena jest o </w:t>
+      </w:r>
+      <w:r>
+        <w:rPr>
+          <w:rFonts w:ascii="Cambria Math" w:eastAsiaTheme="minorEastAsia" w:hAnsi="Cambria Math"/>
+          <w:sz w:val="28"/>
+          <w:szCs w:val="28"/>
+        </w:rPr>
+        <w:t>0,25 zł</w:t>
+      </w:r>
+      <w:r>
+        <w:rPr>
+          <w:rFonts w:ascii="Calibri Light" w:eastAsiaTheme="minorEastAsia" w:hAnsi="Calibri Light"/>
+          <w:sz w:val="28"/>
+          <w:szCs w:val="28"/>
+        </w:rPr>
+        <w:t xml:space="preserve"> większa od pierwotnej. Wystarczy </w:t>
       </w:r>
       <w:r>
         <w:rPr>
@@ -4898,15 +6217,29 @@
         </w:rPr>
         <w:t>obliczyć</w:t>
       </w:r>
-      <w:bookmarkStart w:id="0" w:name="_GoBack"/>
-      <w:bookmarkEnd w:id="0"/>
-      <w:r>
-        <w:rPr>
-          <w:rFonts w:ascii="Calibri Light" w:eastAsiaTheme="minorEastAsia" w:hAnsi="Calibri Light"/>
-          <w:sz w:val="28"/>
-          <w:szCs w:val="28"/>
-        </w:rPr>
-        <w:t>, jaką część początkowej ceny stanowi 0,25 zł:</w:t>
+      <w:r>
+        <w:rPr>
+          <w:rFonts w:ascii="Calibri Light" w:eastAsiaTheme="minorEastAsia" w:hAnsi="Calibri Light"/>
+          <w:sz w:val="28"/>
+          <w:szCs w:val="28"/>
+        </w:rPr>
+        <w:t xml:space="preserve">, jaką część początkowej ceny stanowi </w:t>
+      </w:r>
+      <w:r>
+        <w:rPr>
+          <w:rFonts w:ascii="Cambria Math" w:eastAsiaTheme="minorEastAsia" w:hAnsi="Cambria Math"/>
+          <w:sz w:val="28"/>
+          <w:szCs w:val="28"/>
+        </w:rPr>
+        <w:t>0,25 zł</w:t>
+      </w:r>
+      <w:r>
+        <w:rPr>
+          <w:rFonts w:ascii="Calibri Light" w:eastAsiaTheme="minorEastAsia" w:hAnsi="Calibri Light"/>
+          <w:sz w:val="28"/>
+          <w:szCs w:val="28"/>
+        </w:rPr>
+        <w:t>:</w:t>
       </w:r>
     </w:p>
     <w:p>
@@ -5016,15 +6349,122 @@
           <w:sz w:val="28"/>
           <w:szCs w:val="28"/>
         </w:rPr>
-        <w:t xml:space="preserve">Prawda jest brutalna: Bogdan podniósł cenę o 12,5%. Na tej samej zasadzie możemy się zastanawiać, o ile procent jedna liczba jest mniejsza od drugiej. Pani Krystyna ważyła </w:t>
-      </w:r>
-      <w:r>
-        <w:rPr>
-          <w:rFonts w:ascii="Calibri Light" w:eastAsiaTheme="minorEastAsia" w:hAnsi="Calibri Light"/>
-          <w:sz w:val="28"/>
-          <w:szCs w:val="28"/>
-        </w:rPr>
-        <w:t xml:space="preserve">72 kg. Od kiedy postanowiła wziąć udział w konkursie na top modelkę, schudła do 64 kg. O ile procent mniej waży? Różnica wag wynosi 72 kg – 64 kg = 8 kg, czyli </w:t>
+        <w:t xml:space="preserve">Prawda jest brutalna: Bogdan podniósł cenę o </w:t>
+      </w:r>
+      <w:r>
+        <w:rPr>
+          <w:rFonts w:ascii="Cambria Math" w:eastAsiaTheme="minorEastAsia" w:hAnsi="Cambria Math"/>
+          <w:sz w:val="28"/>
+          <w:szCs w:val="28"/>
+        </w:rPr>
+        <w:t>12,5%</w:t>
+      </w:r>
+      <w:r>
+        <w:rPr>
+          <w:rFonts w:ascii="Calibri Light" w:eastAsiaTheme="minorEastAsia" w:hAnsi="Calibri Light"/>
+          <w:sz w:val="28"/>
+          <w:szCs w:val="28"/>
+        </w:rPr>
+        <w:t xml:space="preserve">. Na tej samej zasadzie możemy się zastanawiać, o ile procent jedna liczba jest mniejsza od drugiej. Pani Krystyna ważyła </w:t>
+      </w:r>
+      <w:r>
+        <w:rPr>
+          <w:rFonts w:ascii="Cambria Math" w:eastAsiaTheme="minorEastAsia" w:hAnsi="Cambria Math"/>
+          <w:sz w:val="28"/>
+          <w:szCs w:val="28"/>
+        </w:rPr>
+        <w:t>72 kg</w:t>
+      </w:r>
+      <w:r>
+        <w:rPr>
+          <w:rFonts w:ascii="Calibri Light" w:eastAsiaTheme="minorEastAsia" w:hAnsi="Calibri Light"/>
+          <w:sz w:val="28"/>
+          <w:szCs w:val="28"/>
+        </w:rPr>
+        <w:t xml:space="preserve">. Od kiedy postanowiła wziąć udział w konkursie na top modelkę, schudła do </w:t>
+      </w:r>
+      <w:r>
+        <w:rPr>
+          <w:rFonts w:ascii="Cambria Math" w:eastAsiaTheme="minorEastAsia" w:hAnsi="Cambria Math"/>
+          <w:sz w:val="28"/>
+          <w:szCs w:val="28"/>
+        </w:rPr>
+        <w:t>64 kg</w:t>
+      </w:r>
+      <w:r>
+        <w:rPr>
+          <w:rFonts w:ascii="Calibri Light" w:eastAsiaTheme="minorEastAsia" w:hAnsi="Calibri Light"/>
+          <w:sz w:val="28"/>
+          <w:szCs w:val="28"/>
+        </w:rPr>
+        <w:t xml:space="preserve">. O ile procent mniej waży? Różnica wag wynosi </w:t>
+      </w:r>
+      <m:oMath>
+        <m:r>
+          <w:rPr>
+            <w:rFonts w:ascii="Cambria Math" w:eastAsiaTheme="minorEastAsia" w:hAnsi="Cambria Math"/>
+            <w:sz w:val="28"/>
+            <w:szCs w:val="28"/>
+          </w:rPr>
+          <m:t xml:space="preserve">72 </m:t>
+        </m:r>
+        <m:r>
+          <m:rPr>
+            <m:sty m:val="p"/>
+          </m:rPr>
+          <w:rPr>
+            <w:rFonts w:ascii="Cambria Math" w:eastAsiaTheme="minorEastAsia" w:hAnsi="Cambria Math"/>
+            <w:sz w:val="28"/>
+            <w:szCs w:val="28"/>
+          </w:rPr>
+          <m:t>kg</m:t>
+        </m:r>
+        <m:r>
+          <w:rPr>
+            <w:rFonts w:ascii="Cambria Math" w:eastAsiaTheme="minorEastAsia" w:hAnsi="Cambria Math"/>
+            <w:sz w:val="28"/>
+            <w:szCs w:val="28"/>
+          </w:rPr>
+          <m:t xml:space="preserve"> – 64 </m:t>
+        </m:r>
+        <m:r>
+          <m:rPr>
+            <m:sty m:val="p"/>
+          </m:rPr>
+          <w:rPr>
+            <w:rFonts w:ascii="Cambria Math" w:eastAsiaTheme="minorEastAsia" w:hAnsi="Cambria Math"/>
+            <w:sz w:val="28"/>
+            <w:szCs w:val="28"/>
+          </w:rPr>
+          <m:t>kg</m:t>
+        </m:r>
+        <m:r>
+          <w:rPr>
+            <w:rFonts w:ascii="Cambria Math" w:eastAsiaTheme="minorEastAsia" w:hAnsi="Cambria Math"/>
+            <w:sz w:val="28"/>
+            <w:szCs w:val="28"/>
+          </w:rPr>
+          <m:t xml:space="preserve"> = 8 </m:t>
+        </m:r>
+        <m:r>
+          <m:rPr>
+            <m:sty m:val="p"/>
+          </m:rPr>
+          <w:rPr>
+            <w:rFonts w:ascii="Cambria Math" w:eastAsiaTheme="minorEastAsia" w:hAnsi="Cambria Math"/>
+            <w:sz w:val="28"/>
+            <w:szCs w:val="28"/>
+          </w:rPr>
+          <m:t>kg</m:t>
+        </m:r>
+      </m:oMath>
+      <w:r>
+        <w:rPr>
+          <w:rFonts w:ascii="Calibri Light" w:eastAsiaTheme="minorEastAsia" w:hAnsi="Calibri Light"/>
+          <w:sz w:val="28"/>
+          <w:szCs w:val="28"/>
+        </w:rPr>
+        <w:t xml:space="preserve">, czyli </w:t>
       </w:r>
       <m:oMath>
         <m:f>
@@ -5271,31 +6711,71 @@
           <w:sz w:val="28"/>
           <w:szCs w:val="28"/>
         </w:rPr>
-        <w:t xml:space="preserve"> do 35</w:t>
-      </w:r>
-      <w:r>
-        <w:rPr>
-          <w:rFonts w:ascii="Calibri Light" w:eastAsiaTheme="minorEastAsia" w:hAnsi="Calibri Light"/>
-          <w:sz w:val="28"/>
-          <w:szCs w:val="28"/>
-        </w:rPr>
-        <w:t>%,</w:t>
-      </w:r>
-      <w:r>
-        <w:rPr>
-          <w:rFonts w:ascii="Calibri Light" w:eastAsiaTheme="minorEastAsia" w:hAnsi="Calibri Light"/>
-          <w:sz w:val="28"/>
-          <w:szCs w:val="28"/>
-        </w:rPr>
-        <w:t xml:space="preserve"> co oznacza, że statystycznie 35</w:t>
-      </w:r>
-      <w:r>
-        <w:rPr>
-          <w:rFonts w:ascii="Calibri Light" w:eastAsiaTheme="minorEastAsia" w:hAnsi="Calibri Light"/>
-          <w:sz w:val="28"/>
-          <w:szCs w:val="28"/>
-        </w:rPr>
-        <w:t xml:space="preserve"> na 100 mieszkańców miasta popełnia zbrodnie. </w:t>
+        <w:t xml:space="preserve"> do </w:t>
+      </w:r>
+      <w:r>
+        <w:rPr>
+          <w:rFonts w:ascii="Cambria Math" w:eastAsiaTheme="minorEastAsia" w:hAnsi="Cambria Math"/>
+          <w:sz w:val="28"/>
+          <w:szCs w:val="28"/>
+        </w:rPr>
+        <w:t>35</w:t>
+      </w:r>
+      <w:r>
+        <w:rPr>
+          <w:rFonts w:ascii="Cambria Math" w:eastAsiaTheme="minorEastAsia" w:hAnsi="Cambria Math"/>
+          <w:sz w:val="28"/>
+          <w:szCs w:val="28"/>
+        </w:rPr>
+        <w:t>%</w:t>
+      </w:r>
+      <w:r>
+        <w:rPr>
+          <w:rFonts w:ascii="Calibri Light" w:eastAsiaTheme="minorEastAsia" w:hAnsi="Calibri Light"/>
+          <w:sz w:val="28"/>
+          <w:szCs w:val="28"/>
+        </w:rPr>
+        <w:t>,</w:t>
+      </w:r>
+      <w:r>
+        <w:rPr>
+          <w:rFonts w:ascii="Calibri Light" w:eastAsiaTheme="minorEastAsia" w:hAnsi="Calibri Light"/>
+          <w:sz w:val="28"/>
+          <w:szCs w:val="28"/>
+        </w:rPr>
+        <w:t xml:space="preserve"> co oznacza, że statystycznie </w:t>
+      </w:r>
+      <w:r>
+        <w:rPr>
+          <w:rFonts w:ascii="Cambria Math" w:eastAsiaTheme="minorEastAsia" w:hAnsi="Cambria Math"/>
+          <w:sz w:val="28"/>
+          <w:szCs w:val="28"/>
+        </w:rPr>
+        <w:t>35</w:t>
+      </w:r>
+      <w:r>
+        <w:rPr>
+          <w:rFonts w:ascii="Calibri Light" w:eastAsiaTheme="minorEastAsia" w:hAnsi="Calibri Light"/>
+          <w:sz w:val="28"/>
+          <w:szCs w:val="28"/>
+        </w:rPr>
+        <w:t xml:space="preserve"> na </w:t>
+      </w:r>
+      <w:r>
+        <w:rPr>
+          <w:rFonts w:ascii="Cambria Math" w:eastAsiaTheme="minorEastAsia" w:hAnsi="Cambria Math"/>
+          <w:sz w:val="28"/>
+          <w:szCs w:val="28"/>
+        </w:rPr>
+        <w:t>100</w:t>
+      </w:r>
+      <w:r>
+        <w:rPr>
+          <w:rFonts w:ascii="Calibri Light" w:eastAsiaTheme="minorEastAsia" w:hAnsi="Calibri Light"/>
+          <w:sz w:val="28"/>
+          <w:szCs w:val="28"/>
+        </w:rPr>
+        <w:t xml:space="preserve"> mieszkańców miasta popełnia zbrodnie. </w:t>
       </w:r>
       <w:r>
         <w:rPr>
@@ -5320,7 +6800,23 @@
           <w:szCs w:val="28"/>
         </w:rPr>
         <w:lastRenderedPageBreak/>
-        <w:t>rezultacie przestępczość spadła do 14%. Do miasta Gotham przybywa matematyk i pyta: o ile procent spadła przestępczość w wyniku działań Batmana?</w:t>
+        <w:t xml:space="preserve">rezultacie przestępczość spadła do </w:t>
+      </w:r>
+      <w:r>
+        <w:rPr>
+          <w:rFonts w:ascii="Cambria Math" w:eastAsiaTheme="minorEastAsia" w:hAnsi="Cambria Math"/>
+          <w:sz w:val="28"/>
+          <w:szCs w:val="28"/>
+        </w:rPr>
+        <w:t>14%</w:t>
+      </w:r>
+      <w:r>
+        <w:rPr>
+          <w:rFonts w:ascii="Calibri Light" w:eastAsiaTheme="minorEastAsia" w:hAnsi="Calibri Light"/>
+          <w:sz w:val="28"/>
+          <w:szCs w:val="28"/>
+        </w:rPr>
+        <w:t>. Do miasta Gotham przybywa matematyk i pyta: o ile procent spadła przestępczość w wyniku działań Batmana?</w:t>
       </w:r>
       <w:r>
         <w:rPr>
@@ -5344,7 +6840,23 @@
           <w:sz w:val="28"/>
           <w:szCs w:val="28"/>
         </w:rPr>
-        <w:t>odpowiada z dumą, że o 21%.</w:t>
+        <w:t xml:space="preserve">odpowiada z dumą, że o </w:t>
+      </w:r>
+      <w:r>
+        <w:rPr>
+          <w:rFonts w:ascii="Cambria Math" w:eastAsiaTheme="minorEastAsia" w:hAnsi="Cambria Math"/>
+          <w:sz w:val="28"/>
+          <w:szCs w:val="28"/>
+        </w:rPr>
+        <w:t>21%</w:t>
+      </w:r>
+      <w:r>
+        <w:rPr>
+          <w:rFonts w:ascii="Calibri Light" w:eastAsiaTheme="minorEastAsia" w:hAnsi="Calibri Light"/>
+          <w:sz w:val="28"/>
+          <w:szCs w:val="28"/>
+        </w:rPr>
+        <w:t>.</w:t>
       </w:r>
       <w:r>
         <w:rPr>
@@ -5387,11 +6899,19 @@
           <w:sz w:val="28"/>
           <w:szCs w:val="28"/>
         </w:rPr>
-        <w:t xml:space="preserve"> Przypuśćmy chwilowo, że miasto Gotham liczy 100</w:t>
-      </w:r>
-      <w:r>
-        <w:rPr>
-          <w:rFonts w:ascii="Calibri Light" w:eastAsiaTheme="minorEastAsia" w:hAnsi="Calibri Light"/>
+        <w:t xml:space="preserve"> Przypuśćmy chwilowo, że miasto Gotham liczy </w:t>
+      </w:r>
+      <w:r>
+        <w:rPr>
+          <w:rFonts w:ascii="Cambria Math" w:eastAsiaTheme="minorEastAsia" w:hAnsi="Cambria Math"/>
+          <w:sz w:val="28"/>
+          <w:szCs w:val="28"/>
+        </w:rPr>
+        <w:t>100</w:t>
+      </w:r>
+      <w:r>
+        <w:rPr>
+          <w:rFonts w:ascii="Cambria Math" w:eastAsiaTheme="minorEastAsia" w:hAnsi="Cambria Math"/>
           <w:sz w:val="28"/>
           <w:szCs w:val="28"/>
         </w:rPr>
@@ -5399,19 +6919,107 @@
       </w:r>
       <w:r>
         <w:rPr>
-          <w:rFonts w:ascii="Calibri Light" w:eastAsiaTheme="minorEastAsia" w:hAnsi="Calibri Light"/>
-          <w:sz w:val="28"/>
-          <w:szCs w:val="28"/>
-        </w:rPr>
-        <w:t>000 mieszkańców.</w:t>
-      </w:r>
-      <w:r>
-        <w:rPr>
-          <w:rFonts w:ascii="Calibri Light" w:eastAsiaTheme="minorEastAsia" w:hAnsi="Calibri Light"/>
-          <w:sz w:val="28"/>
-          <w:szCs w:val="28"/>
-        </w:rPr>
-        <w:t xml:space="preserve"> Jeśli po przybyciu Jokera współczynnik przestępczości wynosił 35%, w mieście znajdowało się 35 000 przestępców. Gdy Batman posprzątał śmieci, w mieście pozostało 14 000 przestępców. O ile procent liczba 14 000 jest mniejsza od 35 000? </w:t>
+          <w:rFonts w:ascii="Cambria Math" w:eastAsiaTheme="minorEastAsia" w:hAnsi="Cambria Math"/>
+          <w:sz w:val="28"/>
+          <w:szCs w:val="28"/>
+        </w:rPr>
+        <w:t>000</w:t>
+      </w:r>
+      <w:r>
+        <w:rPr>
+          <w:rFonts w:ascii="Calibri Light" w:eastAsiaTheme="minorEastAsia" w:hAnsi="Calibri Light"/>
+          <w:sz w:val="28"/>
+          <w:szCs w:val="28"/>
+        </w:rPr>
+        <w:t xml:space="preserve"> mieszkańców.</w:t>
+      </w:r>
+      <w:r>
+        <w:rPr>
+          <w:rFonts w:ascii="Calibri Light" w:eastAsiaTheme="minorEastAsia" w:hAnsi="Calibri Light"/>
+          <w:sz w:val="28"/>
+          <w:szCs w:val="28"/>
+        </w:rPr>
+        <w:t xml:space="preserve"> Jeśli po przybyciu Jokera współczynnik przestępczości wynosił </w:t>
+      </w:r>
+      <w:r>
+        <w:rPr>
+          <w:rFonts w:ascii="Cambria Math" w:eastAsiaTheme="minorEastAsia" w:hAnsi="Cambria Math"/>
+          <w:sz w:val="28"/>
+          <w:szCs w:val="28"/>
+        </w:rPr>
+        <w:t>35%</w:t>
+      </w:r>
+      <w:r>
+        <w:rPr>
+          <w:rFonts w:ascii="Calibri Light" w:eastAsiaTheme="minorEastAsia" w:hAnsi="Calibri Light"/>
+          <w:sz w:val="28"/>
+          <w:szCs w:val="28"/>
+        </w:rPr>
+        <w:t xml:space="preserve">, w mieście znajdowało się </w:t>
+      </w:r>
+      <w:r>
+        <w:rPr>
+          <w:rFonts w:ascii="Cambria Math" w:eastAsiaTheme="minorEastAsia" w:hAnsi="Cambria Math"/>
+          <w:sz w:val="28"/>
+          <w:szCs w:val="28"/>
+        </w:rPr>
+        <w:t>35 000</w:t>
+      </w:r>
+      <w:r>
+        <w:rPr>
+          <w:rFonts w:ascii="Calibri Light" w:eastAsiaTheme="minorEastAsia" w:hAnsi="Calibri Light"/>
+          <w:sz w:val="28"/>
+          <w:szCs w:val="28"/>
+        </w:rPr>
+        <w:t xml:space="preserve"> przestępców. Gdy Batman posprzątał śmieci, w mieście pozostało </w:t>
+      </w:r>
+      <w:r>
+        <w:rPr>
+          <w:rFonts w:ascii="Cambria Math" w:eastAsiaTheme="minorEastAsia" w:hAnsi="Cambria Math"/>
+          <w:sz w:val="28"/>
+          <w:szCs w:val="28"/>
+        </w:rPr>
+        <w:t>14 000</w:t>
+      </w:r>
+      <w:r>
+        <w:rPr>
+          <w:rFonts w:ascii="Calibri Light" w:eastAsiaTheme="minorEastAsia" w:hAnsi="Calibri Light"/>
+          <w:sz w:val="28"/>
+          <w:szCs w:val="28"/>
+        </w:rPr>
+        <w:t xml:space="preserve"> przestępców. O ile procent liczba </w:t>
+      </w:r>
+      <w:r>
+        <w:rPr>
+          <w:rFonts w:ascii="Cambria Math" w:eastAsiaTheme="minorEastAsia" w:hAnsi="Cambria Math"/>
+          <w:sz w:val="28"/>
+          <w:szCs w:val="28"/>
+        </w:rPr>
+        <w:t>14 000</w:t>
+      </w:r>
+      <w:r>
+        <w:rPr>
+          <w:rFonts w:ascii="Calibri Light" w:eastAsiaTheme="minorEastAsia" w:hAnsi="Calibri Light"/>
+          <w:sz w:val="28"/>
+          <w:szCs w:val="28"/>
+        </w:rPr>
+        <w:t xml:space="preserve"> jest mniejsza od </w:t>
+      </w:r>
+      <w:r>
+        <w:rPr>
+          <w:rFonts w:ascii="Cambria Math" w:eastAsiaTheme="minorEastAsia" w:hAnsi="Cambria Math"/>
+          <w:sz w:val="28"/>
+          <w:szCs w:val="28"/>
+        </w:rPr>
+        <w:t>35 000</w:t>
+      </w:r>
+      <w:r>
+        <w:rPr>
+          <w:rFonts w:ascii="Calibri Light" w:eastAsiaTheme="minorEastAsia" w:hAnsi="Calibri Light"/>
+          <w:sz w:val="28"/>
+          <w:szCs w:val="28"/>
+        </w:rPr>
+        <w:t xml:space="preserve">? </w:t>
       </w:r>
     </w:p>
     <w:p>
@@ -5562,7 +7170,23 @@
           <w:sz w:val="28"/>
           <w:szCs w:val="28"/>
         </w:rPr>
-        <w:t xml:space="preserve">I oto fakty: przestępczość w mieście spadła o 60%. </w:t>
+        <w:t xml:space="preserve">I oto fakty: przestępczość w mieście spadła o </w:t>
+      </w:r>
+      <w:r>
+        <w:rPr>
+          <w:rFonts w:ascii="Cambria Math" w:eastAsiaTheme="minorEastAsia" w:hAnsi="Cambria Math"/>
+          <w:sz w:val="28"/>
+          <w:szCs w:val="28"/>
+        </w:rPr>
+        <w:t>60%</w:t>
+      </w:r>
+      <w:r>
+        <w:rPr>
+          <w:rFonts w:ascii="Calibri Light" w:eastAsiaTheme="minorEastAsia" w:hAnsi="Calibri Light"/>
+          <w:sz w:val="28"/>
+          <w:szCs w:val="28"/>
+        </w:rPr>
+        <w:t xml:space="preserve">. </w:t>
       </w:r>
     </w:p>
     <w:p>
@@ -5580,7 +7204,71 @@
           <w:sz w:val="28"/>
           <w:szCs w:val="28"/>
         </w:rPr>
-        <w:t>Gdy napotykamy problem: „o ile procent mniejszy jest odsetek 14% niż odsetek 35%?”, procenty możemy potraktować jako zwykłe ułamki. Pytanie: „o ile procent mniejsza jest liczba 0,14 niż 0,35?” jest już znacznie bardziej zrozumiałe, choć wyraża ten sam dylemat.</w:t>
+        <w:t xml:space="preserve">Gdy napotykamy problem: „o ile procent mniejszy jest odsetek </w:t>
+      </w:r>
+      <w:r>
+        <w:rPr>
+          <w:rFonts w:ascii="Cambria Math" w:eastAsiaTheme="minorEastAsia" w:hAnsi="Cambria Math"/>
+          <w:sz w:val="28"/>
+          <w:szCs w:val="28"/>
+        </w:rPr>
+        <w:t>14%</w:t>
+      </w:r>
+      <w:r>
+        <w:rPr>
+          <w:rFonts w:ascii="Calibri Light" w:eastAsiaTheme="minorEastAsia" w:hAnsi="Calibri Light"/>
+          <w:sz w:val="28"/>
+          <w:szCs w:val="28"/>
+        </w:rPr>
+        <w:t xml:space="preserve"> niż odsetek </w:t>
+      </w:r>
+      <w:r>
+        <w:rPr>
+          <w:rFonts w:ascii="Cambria Math" w:eastAsiaTheme="minorEastAsia" w:hAnsi="Cambria Math"/>
+          <w:sz w:val="28"/>
+          <w:szCs w:val="28"/>
+        </w:rPr>
+        <w:t>35%</w:t>
+      </w:r>
+      <w:r>
+        <w:rPr>
+          <w:rFonts w:ascii="Calibri Light" w:eastAsiaTheme="minorEastAsia" w:hAnsi="Calibri Light"/>
+          <w:sz w:val="28"/>
+          <w:szCs w:val="28"/>
+        </w:rPr>
+        <w:t xml:space="preserve">?”, procenty możemy potraktować jako zwykłe ułamki. Pytanie: „o ile procent mniejsza jest liczba </w:t>
+      </w:r>
+      <w:r>
+        <w:rPr>
+          <w:rFonts w:ascii="Cambria Math" w:eastAsiaTheme="minorEastAsia" w:hAnsi="Cambria Math"/>
+          <w:sz w:val="28"/>
+          <w:szCs w:val="28"/>
+        </w:rPr>
+        <w:t>0,14</w:t>
+      </w:r>
+      <w:r>
+        <w:rPr>
+          <w:rFonts w:ascii="Calibri Light" w:eastAsiaTheme="minorEastAsia" w:hAnsi="Calibri Light"/>
+          <w:sz w:val="28"/>
+          <w:szCs w:val="28"/>
+        </w:rPr>
+        <w:t xml:space="preserve"> niż </w:t>
+      </w:r>
+      <w:r>
+        <w:rPr>
+          <w:rFonts w:ascii="Cambria Math" w:eastAsiaTheme="minorEastAsia" w:hAnsi="Cambria Math"/>
+          <w:sz w:val="28"/>
+          <w:szCs w:val="28"/>
+        </w:rPr>
+        <w:t>0,35</w:t>
+      </w:r>
+      <w:r>
+        <w:rPr>
+          <w:rFonts w:ascii="Calibri Light" w:eastAsiaTheme="minorEastAsia" w:hAnsi="Calibri Light"/>
+          <w:sz w:val="28"/>
+          <w:szCs w:val="28"/>
+        </w:rPr>
+        <w:t>?” jest już znacznie bardziej zrozumiałe, choć wyraża ten sam dylemat.</w:t>
       </w:r>
     </w:p>
     <w:p>
@@ -5625,7 +7313,23 @@
           <w:sz w:val="28"/>
           <w:szCs w:val="28"/>
         </w:rPr>
-        <w:t>. Gdyby sierżant stwierdził, że współczynnik przestępczości spadł o 21 punktów procentowych, zasłużyłby na szacunek matematyka. Punkty procentowe służą właśnie do wyrażania różnicy pomiędzy dwoma wielkościami reprezentowanymi w postaci procentów.</w:t>
+        <w:t xml:space="preserve">. Gdyby sierżant stwierdził, że współczynnik przestępczości spadł o </w:t>
+      </w:r>
+      <w:r>
+        <w:rPr>
+          <w:rFonts w:ascii="Cambria Math" w:eastAsiaTheme="minorEastAsia" w:hAnsi="Cambria Math"/>
+          <w:sz w:val="28"/>
+          <w:szCs w:val="28"/>
+        </w:rPr>
+        <w:t>21</w:t>
+      </w:r>
+      <w:r>
+        <w:rPr>
+          <w:rFonts w:ascii="Calibri Light" w:eastAsiaTheme="minorEastAsia" w:hAnsi="Calibri Light"/>
+          <w:sz w:val="28"/>
+          <w:szCs w:val="28"/>
+        </w:rPr>
+        <w:t xml:space="preserve"> punktów procentowych, zasłużyłby na szacunek matematyka. Punkty procentowe służą właśnie do wyrażania różnicy pomiędzy dwoma wielkościami reprezentowanymi w postaci procentów.</w:t>
       </w:r>
     </w:p>
     <w:p>
@@ -5658,15 +7362,49 @@
           <w:sz w:val="28"/>
           <w:szCs w:val="28"/>
         </w:rPr>
-        <w:t xml:space="preserve">Chipsy „Lay’s Prosto z Pieca” </w:t>
-      </w:r>
-      <w:r>
-        <w:rPr>
-          <w:rFonts w:ascii="Calibri Light" w:eastAsiaTheme="minorEastAsia" w:hAnsi="Calibri Light"/>
-          <w:sz w:val="28"/>
-          <w:szCs w:val="28"/>
-        </w:rPr>
-        <w:t>reklamują się zawartością tłuszczu obniżoną o 70%.</w:t>
+        <w:t>Chipsy „</w:t>
+      </w:r>
+      <w:proofErr w:type="spellStart"/>
+      <w:r>
+        <w:rPr>
+          <w:rFonts w:ascii="Calibri Light" w:eastAsiaTheme="minorEastAsia" w:hAnsi="Calibri Light"/>
+          <w:sz w:val="28"/>
+          <w:szCs w:val="28"/>
+        </w:rPr>
+        <w:t>Lay’s</w:t>
+      </w:r>
+      <w:proofErr w:type="spellEnd"/>
+      <w:r>
+        <w:rPr>
+          <w:rFonts w:ascii="Calibri Light" w:eastAsiaTheme="minorEastAsia" w:hAnsi="Calibri Light"/>
+          <w:sz w:val="28"/>
+          <w:szCs w:val="28"/>
+        </w:rPr>
+        <w:t xml:space="preserve"> Prosto z Pieca” </w:t>
+      </w:r>
+      <w:r>
+        <w:rPr>
+          <w:rFonts w:ascii="Calibri Light" w:eastAsiaTheme="minorEastAsia" w:hAnsi="Calibri Light"/>
+          <w:sz w:val="28"/>
+          <w:szCs w:val="28"/>
+        </w:rPr>
+        <w:t xml:space="preserve">reklamują się zawartością tłuszczu obniżoną o </w:t>
+      </w:r>
+      <w:r>
+        <w:rPr>
+          <w:rFonts w:ascii="Cambria Math" w:eastAsiaTheme="minorEastAsia" w:hAnsi="Cambria Math"/>
+          <w:sz w:val="28"/>
+          <w:szCs w:val="28"/>
+        </w:rPr>
+        <w:t>70%</w:t>
+      </w:r>
+      <w:r>
+        <w:rPr>
+          <w:rFonts w:ascii="Calibri Light" w:eastAsiaTheme="minorEastAsia" w:hAnsi="Calibri Light"/>
+          <w:sz w:val="28"/>
+          <w:szCs w:val="28"/>
+        </w:rPr>
+        <w:t>.</w:t>
       </w:r>
       <w:r>
         <w:rPr>
@@ -5698,7 +7436,39 @@
           <w:sz w:val="28"/>
           <w:szCs w:val="28"/>
         </w:rPr>
-        <w:t>nosi 30%, to po obniżeniu zawartości tłuszczu o 70% będziemy mieli</w:t>
+        <w:t xml:space="preserve">nosi </w:t>
+      </w:r>
+      <w:r>
+        <w:rPr>
+          <w:rFonts w:ascii="Cambria Math" w:eastAsiaTheme="minorEastAsia" w:hAnsi="Cambria Math"/>
+          <w:sz w:val="28"/>
+          <w:szCs w:val="28"/>
+        </w:rPr>
+        <w:t>30%</w:t>
+      </w:r>
+      <w:r>
+        <w:rPr>
+          <w:rFonts w:ascii="Calibri Light" w:eastAsiaTheme="minorEastAsia" w:hAnsi="Calibri Light"/>
+          <w:sz w:val="28"/>
+          <w:szCs w:val="28"/>
+        </w:rPr>
+        <w:t xml:space="preserve">, to po obniżeniu zawartości tłuszczu o </w:t>
+      </w:r>
+      <w:r>
+        <w:rPr>
+          <w:rFonts w:ascii="Cambria Math" w:eastAsiaTheme="minorEastAsia" w:hAnsi="Cambria Math"/>
+          <w:sz w:val="28"/>
+          <w:szCs w:val="28"/>
+        </w:rPr>
+        <w:t>70%</w:t>
+      </w:r>
+      <w:r>
+        <w:rPr>
+          <w:rFonts w:ascii="Calibri Light" w:eastAsiaTheme="minorEastAsia" w:hAnsi="Calibri Light"/>
+          <w:sz w:val="28"/>
+          <w:szCs w:val="28"/>
+        </w:rPr>
+        <w:t xml:space="preserve"> będziemy mieli</w:t>
       </w:r>
     </w:p>
     <w:p>
@@ -5750,13 +7520,23 @@
         </w:rPr>
         <w:t>„</w:t>
       </w:r>
-      <w:r>
-        <w:rPr>
-          <w:rFonts w:ascii="Calibri Light" w:eastAsiaTheme="minorEastAsia" w:hAnsi="Calibri Light"/>
-          <w:sz w:val="28"/>
-          <w:szCs w:val="28"/>
-        </w:rPr>
-        <w:t>Lay’s Prosto z Pieca</w:t>
+      <w:proofErr w:type="spellStart"/>
+      <w:r>
+        <w:rPr>
+          <w:rFonts w:ascii="Calibri Light" w:eastAsiaTheme="minorEastAsia" w:hAnsi="Calibri Light"/>
+          <w:sz w:val="28"/>
+          <w:szCs w:val="28"/>
+        </w:rPr>
+        <w:t>Lay’s</w:t>
+      </w:r>
+      <w:proofErr w:type="spellEnd"/>
+      <w:r>
+        <w:rPr>
+          <w:rFonts w:ascii="Calibri Light" w:eastAsiaTheme="minorEastAsia" w:hAnsi="Calibri Light"/>
+          <w:sz w:val="28"/>
+          <w:szCs w:val="28"/>
+        </w:rPr>
+        <w:t xml:space="preserve"> Prosto z Pieca</w:t>
       </w:r>
       <w:r>
         <w:rPr>
@@ -5772,7 +7552,49 @@
           <w:sz w:val="28"/>
           <w:szCs w:val="28"/>
         </w:rPr>
-        <w:t xml:space="preserve"> powinny zawierać 9% tłuszczu. Obniżka wynosi zatem 21 punktów procentowych.</w:t>
+        <w:t xml:space="preserve"> powinny zawierać </w:t>
+      </w:r>
+      <w:r>
+        <w:rPr>
+          <w:rFonts w:ascii="Cambria Math" w:eastAsiaTheme="minorEastAsia" w:hAnsi="Cambria Math"/>
+          <w:sz w:val="28"/>
+          <w:szCs w:val="28"/>
+        </w:rPr>
+        <w:t>9%</w:t>
+      </w:r>
+      <w:r>
+        <w:rPr>
+          <w:rFonts w:ascii="Calibri Light" w:eastAsiaTheme="minorEastAsia" w:hAnsi="Calibri Light"/>
+          <w:sz w:val="28"/>
+          <w:szCs w:val="28"/>
+        </w:rPr>
+        <w:t xml:space="preserve"> tłuszczu. Obniżka wynosi zatem </w:t>
+      </w:r>
+      <w:r>
+        <w:rPr>
+          <w:rFonts w:ascii="Cambria Math" w:eastAsiaTheme="minorEastAsia" w:hAnsi="Cambria Math"/>
+          <w:sz w:val="28"/>
+          <w:szCs w:val="28"/>
+        </w:rPr>
+        <w:t>21</w:t>
+      </w:r>
+      <w:r>
+        <w:rPr>
+          <w:rFonts w:ascii="Calibri Light" w:eastAsiaTheme="minorEastAsia" w:hAnsi="Calibri Light"/>
+          <w:sz w:val="28"/>
+          <w:szCs w:val="28"/>
+        </w:rPr>
+        <w:t xml:space="preserve"> punktów procentowyc</w:t>
+      </w:r>
+      <w:bookmarkStart w:id="0" w:name="_GoBack"/>
+      <w:bookmarkEnd w:id="0"/>
+      <w:r>
+        <w:rPr>
+          <w:rFonts w:ascii="Calibri Light" w:eastAsiaTheme="minorEastAsia" w:hAnsi="Calibri Light"/>
+          <w:sz w:val="28"/>
+          <w:szCs w:val="28"/>
+        </w:rPr>
+        <w:t>h.</w:t>
       </w:r>
     </w:p>
     <w:p>
@@ -5824,7 +7646,7 @@
       </w:r>
       <w:r>
         <w:rPr>
-          <w:rFonts w:ascii="Calibri Light" w:eastAsiaTheme="minorEastAsia" w:hAnsi="Calibri Light"/>
+          <w:rFonts w:ascii="Cambria Math" w:eastAsiaTheme="minorEastAsia" w:hAnsi="Cambria Math"/>
           <w:sz w:val="28"/>
           <w:szCs w:val="28"/>
         </w:rPr>
@@ -5832,19 +7654,91 @@
       </w:r>
       <w:r>
         <w:rPr>
-          <w:rFonts w:ascii="Calibri Light" w:eastAsiaTheme="minorEastAsia" w:hAnsi="Calibri Light"/>
-          <w:sz w:val="28"/>
-          <w:szCs w:val="28"/>
-        </w:rPr>
-        <w:t xml:space="preserve">%. Jeśli pewien szanowny polityk ogłosi, że </w:t>
-      </w:r>
-      <w:r>
-        <w:rPr>
-          <w:rFonts w:ascii="Calibri Light" w:eastAsiaTheme="minorEastAsia" w:hAnsi="Calibri Light"/>
-          <w:sz w:val="28"/>
-          <w:szCs w:val="28"/>
-        </w:rPr>
-        <w:t>obniży bezrobocie o 10%, to nie oczekujmy, że w wyniku będzie ono wynosiło 5%. Liczba o 10% mniejsza niż 15% to</w:t>
+          <w:rFonts w:ascii="Cambria Math" w:eastAsiaTheme="minorEastAsia" w:hAnsi="Cambria Math"/>
+          <w:sz w:val="28"/>
+          <w:szCs w:val="28"/>
+        </w:rPr>
+        <w:t>%</w:t>
+      </w:r>
+      <w:r>
+        <w:rPr>
+          <w:rFonts w:ascii="Calibri Light" w:eastAsiaTheme="minorEastAsia" w:hAnsi="Calibri Light"/>
+          <w:sz w:val="28"/>
+          <w:szCs w:val="28"/>
+        </w:rPr>
+        <w:t xml:space="preserve">. Jeśli pewien szanowny polityk ogłosi, że </w:t>
+      </w:r>
+      <w:r>
+        <w:rPr>
+          <w:rFonts w:ascii="Calibri Light" w:eastAsiaTheme="minorEastAsia" w:hAnsi="Calibri Light"/>
+          <w:sz w:val="28"/>
+          <w:szCs w:val="28"/>
+        </w:rPr>
+        <w:t xml:space="preserve">obniży bezrobocie o </w:t>
+      </w:r>
+      <w:r>
+        <w:rPr>
+          <w:rFonts w:ascii="Cambria Math" w:eastAsiaTheme="minorEastAsia" w:hAnsi="Cambria Math"/>
+          <w:sz w:val="28"/>
+          <w:szCs w:val="28"/>
+        </w:rPr>
+        <w:t>10%</w:t>
+      </w:r>
+      <w:r>
+        <w:rPr>
+          <w:rFonts w:ascii="Calibri Light" w:eastAsiaTheme="minorEastAsia" w:hAnsi="Calibri Light"/>
+          <w:sz w:val="28"/>
+          <w:szCs w:val="28"/>
+        </w:rPr>
+        <w:t xml:space="preserve">, to nie oczekujmy, że w wyniku będzie ono wynosiło </w:t>
+      </w:r>
+      <w:r>
+        <w:rPr>
+          <w:rFonts w:ascii="Cambria Math" w:eastAsiaTheme="minorEastAsia" w:hAnsi="Cambria Math"/>
+          <w:sz w:val="28"/>
+          <w:szCs w:val="28"/>
+        </w:rPr>
+        <w:t>5%</w:t>
+      </w:r>
+      <w:r>
+        <w:rPr>
+          <w:rFonts w:ascii="Calibri Light" w:eastAsiaTheme="minorEastAsia" w:hAnsi="Calibri Light"/>
+          <w:sz w:val="28"/>
+          <w:szCs w:val="28"/>
+        </w:rPr>
+        <w:t xml:space="preserve">. Liczba o </w:t>
+      </w:r>
+      <w:r>
+        <w:rPr>
+          <w:rFonts w:ascii="Cambria Math" w:eastAsiaTheme="minorEastAsia" w:hAnsi="Cambria Math"/>
+          <w:sz w:val="28"/>
+          <w:szCs w:val="28"/>
+        </w:rPr>
+        <w:t>10%</w:t>
+      </w:r>
+      <w:r>
+        <w:rPr>
+          <w:rFonts w:ascii="Calibri Light" w:eastAsiaTheme="minorEastAsia" w:hAnsi="Calibri Light"/>
+          <w:sz w:val="28"/>
+          <w:szCs w:val="28"/>
+        </w:rPr>
+        <w:t xml:space="preserve"> mniejsza niż </w:t>
+      </w:r>
+      <w:r>
+        <w:rPr>
+          <w:rFonts w:ascii="Cambria Math" w:eastAsiaTheme="minorEastAsia" w:hAnsi="Cambria Math"/>
+          <w:sz w:val="28"/>
+          <w:szCs w:val="28"/>
+        </w:rPr>
+        <w:t>15%</w:t>
+      </w:r>
+      <w:r>
+        <w:rPr>
+          <w:rFonts w:ascii="Calibri Light" w:eastAsiaTheme="minorEastAsia" w:hAnsi="Calibri Light"/>
+          <w:sz w:val="28"/>
+          <w:szCs w:val="28"/>
+        </w:rPr>
+        <w:t xml:space="preserve"> to</w:t>
       </w:r>
     </w:p>
     <w:p>
@@ -5886,7 +7780,23 @@
           <w:sz w:val="28"/>
           <w:szCs w:val="28"/>
         </w:rPr>
-        <w:t xml:space="preserve">czyli w najlepszym wypadku bezrobocie spadnie o 1,5 </w:t>
+        <w:t xml:space="preserve">czyli w najlepszym wypadku bezrobocie spadnie o </w:t>
+      </w:r>
+      <w:r>
+        <w:rPr>
+          <w:rFonts w:ascii="Cambria Math" w:eastAsiaTheme="minorEastAsia" w:hAnsi="Cambria Math"/>
+          <w:sz w:val="28"/>
+          <w:szCs w:val="28"/>
+        </w:rPr>
+        <w:t>1,5</w:t>
+      </w:r>
+      <w:r>
+        <w:rPr>
+          <w:rFonts w:ascii="Calibri Light" w:eastAsiaTheme="minorEastAsia" w:hAnsi="Calibri Light"/>
+          <w:sz w:val="28"/>
+          <w:szCs w:val="28"/>
+        </w:rPr>
+        <w:t xml:space="preserve"> </w:t>
       </w:r>
       <w:r>
         <w:rPr>
@@ -12406,11 +14316,11 @@
         </c:dLbls>
         <c:gapWidth val="150"/>
         <c:overlap val="100"/>
-        <c:axId val="127719936"/>
-        <c:axId val="145137664"/>
+        <c:axId val="124576768"/>
+        <c:axId val="147033472"/>
       </c:barChart>
       <c:catAx>
-        <c:axId val="127719936"/>
+        <c:axId val="124576768"/>
         <c:scaling>
           <c:orientation val="minMax"/>
         </c:scaling>
@@ -12427,7 +14337,7 @@
             </a:solidFill>
           </a:ln>
         </c:spPr>
-        <c:crossAx val="145137664"/>
+        <c:crossAx val="147033472"/>
         <c:crosses val="autoZero"/>
         <c:auto val="1"/>
         <c:lblAlgn val="ctr"/>
@@ -12436,7 +14346,7 @@
         <c:noMultiLvlLbl val="0"/>
       </c:catAx>
       <c:valAx>
-        <c:axId val="145137664"/>
+        <c:axId val="147033472"/>
         <c:scaling>
           <c:orientation val="minMax"/>
         </c:scaling>
@@ -12446,7 +14356,7 @@
         <c:majorTickMark val="out"/>
         <c:minorTickMark val="none"/>
         <c:tickLblPos val="nextTo"/>
-        <c:crossAx val="127719936"/>
+        <c:crossAx val="124576768"/>
         <c:crosses val="autoZero"/>
         <c:crossBetween val="between"/>
       </c:valAx>
@@ -12664,11 +14574,11 @@
         </c:dLbls>
         <c:gapWidth val="150"/>
         <c:overlap val="100"/>
-        <c:axId val="127720448"/>
-        <c:axId val="145139968"/>
+        <c:axId val="168406016"/>
+        <c:axId val="147036928"/>
       </c:barChart>
       <c:catAx>
-        <c:axId val="127720448"/>
+        <c:axId val="168406016"/>
         <c:scaling>
           <c:orientation val="minMax"/>
         </c:scaling>
@@ -12685,7 +14595,7 @@
             </a:solidFill>
           </a:ln>
         </c:spPr>
-        <c:crossAx val="145139968"/>
+        <c:crossAx val="147036928"/>
         <c:crosses val="autoZero"/>
         <c:auto val="1"/>
         <c:lblAlgn val="ctr"/>
@@ -12694,7 +14604,7 @@
         <c:noMultiLvlLbl val="0"/>
       </c:catAx>
       <c:valAx>
-        <c:axId val="145139968"/>
+        <c:axId val="147036928"/>
         <c:scaling>
           <c:orientation val="minMax"/>
         </c:scaling>
@@ -12704,7 +14614,7 @@
         <c:majorTickMark val="out"/>
         <c:minorTickMark val="none"/>
         <c:tickLblPos val="nextTo"/>
-        <c:crossAx val="127720448"/>
+        <c:crossAx val="168406016"/>
         <c:crosses val="autoZero"/>
         <c:crossBetween val="between"/>
       </c:valAx>
@@ -13024,7 +14934,7 @@
 </file>
 
 <file path=customXml/itemProps1.xml><?xml version="1.0" encoding="utf-8"?>
-<ds:datastoreItem xmlns:ds="http://schemas.openxmlformats.org/officeDocument/2006/customXml" ds:itemID="{68BA788C-A701-4D76-9E16-DB0523AFF379}">
+<ds:datastoreItem xmlns:ds="http://schemas.openxmlformats.org/officeDocument/2006/customXml" ds:itemID="{EFE6ED2C-4718-4200-B0AA-47B42014056B}">
   <ds:schemaRefs>
     <ds:schemaRef ds:uri="http://schemas.openxmlformats.org/officeDocument/2006/bibliography"/>
   </ds:schemaRefs>

</xml_diff>